<commit_message>
update Database model : ERD & Relational Model
</commit_message>
<xml_diff>
--- a/docs/기획 문서.docx
+++ b/docs/기획 문서.docx
@@ -10,7 +10,6 @@
         <w:autoSpaceDN/>
         <w:jc w:val="center"/>
         <w:rPr>
-          <w:rFonts w:hint="eastAsia"/>
           <w:b/>
           <w:color w:val="1F3864" w:themeColor="accent5" w:themeShade="80"/>
           <w:sz w:val="36"/>
@@ -40,9 +39,6 @@
         <w:wordWrap/>
         <w:autoSpaceDE/>
         <w:autoSpaceDN/>
-        <w:rPr>
-          <w:rFonts w:hint="eastAsia"/>
-        </w:rPr>
       </w:pPr>
     </w:p>
     <w:p>
@@ -53,7 +49,6 @@
         <w:autoSpaceDN/>
         <w:jc w:val="left"/>
         <w:rPr>
-          <w:rFonts w:hint="eastAsia"/>
           <w:b/>
           <w:color w:val="385623" w:themeColor="accent6" w:themeShade="80"/>
           <w:sz w:val="24"/>
@@ -148,12 +143,10 @@
         <w:ind w:leftChars="0"/>
         <w:jc w:val="left"/>
         <w:rPr>
-          <w:rFonts w:hint="eastAsia"/>
-          <w:b/>
-          <w:color w:val="385623" w:themeColor="accent6" w:themeShade="80"/>
-        </w:rPr>
-      </w:pPr>
-      <w:proofErr w:type="spellStart"/>
+          <w:b/>
+          <w:color w:val="385623" w:themeColor="accent6" w:themeShade="80"/>
+        </w:rPr>
+      </w:pPr>
       <w:r>
         <w:rPr>
           <w:rFonts w:hint="eastAsia"/>
@@ -169,16 +162,7 @@
           <w:b/>
           <w:color w:val="385623" w:themeColor="accent6" w:themeShade="80"/>
         </w:rPr>
-        <w:t>를</w:t>
-      </w:r>
-      <w:proofErr w:type="spellEnd"/>
-      <w:r>
-        <w:rPr>
-          <w:rFonts w:hint="eastAsia"/>
-          <w:b/>
-          <w:color w:val="385623" w:themeColor="accent6" w:themeShade="80"/>
-        </w:rPr>
-        <w:t xml:space="preserve"> 이용하는 유저가 서비스를 이용한다.</w:t>
+        <w:t>를 이용하는 유저가 서비스를 이용한다.</w:t>
       </w:r>
       <w:r>
         <w:rPr>
@@ -243,7 +227,6 @@
         <w:ind w:firstLine="800"/>
         <w:jc w:val="left"/>
         <w:rPr>
-          <w:rFonts w:hint="eastAsia"/>
           <w:b/>
           <w:color w:val="385623" w:themeColor="accent6" w:themeShade="80"/>
         </w:rPr>
@@ -482,25 +465,7 @@
           <w:b/>
           <w:color w:val="385623" w:themeColor="accent6" w:themeShade="80"/>
         </w:rPr>
-        <w:t xml:space="preserve">유저가 최신 </w:t>
-      </w:r>
-      <w:proofErr w:type="spellStart"/>
-      <w:r>
-        <w:rPr>
-          <w:rFonts w:hint="eastAsia"/>
-          <w:b/>
-          <w:color w:val="385623" w:themeColor="accent6" w:themeShade="80"/>
-        </w:rPr>
-        <w:t>트렌드를</w:t>
-      </w:r>
-      <w:proofErr w:type="spellEnd"/>
-      <w:r>
-        <w:rPr>
-          <w:rFonts w:hint="eastAsia"/>
-          <w:b/>
-          <w:color w:val="385623" w:themeColor="accent6" w:themeShade="80"/>
-        </w:rPr>
-        <w:t xml:space="preserve"> 알아보기 위해서,</w:t>
+        <w:t>유저가 최신 트렌드를 알아보기 위해서,</w:t>
       </w:r>
       <w:r>
         <w:rPr>
@@ -568,75 +533,29 @@
           <w:b/>
           <w:color w:val="1F3864" w:themeColor="accent5" w:themeShade="80"/>
         </w:rPr>
-        <w:t xml:space="preserve">서비스를 제공해 소통의 장으로 만들어서 오래 머무르게 하는 것이 더 좋은 유저 경험을 제공하고 잠재적인 유저의 </w:t>
-      </w:r>
-      <w:proofErr w:type="spellStart"/>
-      <w:r>
-        <w:rPr>
-          <w:rFonts w:hint="eastAsia"/>
+        <w:t>서비스를 제공해 소통의 장으로 만들어서 오래 머무르게 하는 것이 더 좋은 유저 경험을 제공하고 잠재적인 유저의 니즈를 구매 단계까지 끌어내는 전략이 될 수 있다.</w:t>
+      </w:r>
+      <w:r>
+        <w:rPr>
           <w:b/>
           <w:color w:val="1F3864" w:themeColor="accent5" w:themeShade="80"/>
         </w:rPr>
-        <w:t>니즈를</w:t>
-      </w:r>
-      <w:proofErr w:type="spellEnd"/>
-      <w:r>
-        <w:rPr>
-          <w:rFonts w:hint="eastAsia"/>
+        <w:t xml:space="preserve"> </w:t>
+      </w:r>
+      <w:r>
+        <w:rPr>
           <w:b/>
           <w:color w:val="1F3864" w:themeColor="accent5" w:themeShade="80"/>
         </w:rPr>
-        <w:t xml:space="preserve"> 구매 단계까지 끌어내는 전략이 될 수 있다.</w:t>
-      </w:r>
-      <w:r>
-        <w:rPr>
+        <w:t>(</w:t>
+      </w:r>
+      <w:r>
+        <w:rPr>
+          <w:rFonts w:hint="eastAsia"/>
           <w:b/>
           <w:color w:val="1F3864" w:themeColor="accent5" w:themeShade="80"/>
         </w:rPr>
-        <w:t xml:space="preserve"> </w:t>
-      </w:r>
-      <w:r>
-        <w:rPr>
-          <w:b/>
-          <w:color w:val="1F3864" w:themeColor="accent5" w:themeShade="80"/>
-        </w:rPr>
-        <w:t>(</w:t>
-      </w:r>
-      <w:proofErr w:type="spellStart"/>
-      <w:r>
-        <w:rPr>
-          <w:rFonts w:hint="eastAsia"/>
-          <w:b/>
-          <w:color w:val="1F3864" w:themeColor="accent5" w:themeShade="80"/>
-        </w:rPr>
-        <w:t>스타일쉐어</w:t>
-      </w:r>
-      <w:proofErr w:type="spellEnd"/>
-      <w:r>
-        <w:rPr>
-          <w:rFonts w:hint="eastAsia"/>
-          <w:b/>
-          <w:color w:val="1F3864" w:themeColor="accent5" w:themeShade="80"/>
-        </w:rPr>
-        <w:t xml:space="preserve"> </w:t>
-      </w:r>
-      <w:proofErr w:type="spellStart"/>
-      <w:r>
-        <w:rPr>
-          <w:rFonts w:hint="eastAsia"/>
-          <w:b/>
-          <w:color w:val="1F3864" w:themeColor="accent5" w:themeShade="80"/>
-        </w:rPr>
-        <w:t>앱을</w:t>
-      </w:r>
-      <w:proofErr w:type="spellEnd"/>
-      <w:r>
-        <w:rPr>
-          <w:rFonts w:hint="eastAsia"/>
-          <w:b/>
-          <w:color w:val="1F3864" w:themeColor="accent5" w:themeShade="80"/>
-        </w:rPr>
-        <w:t xml:space="preserve"> 사용해보고 찾았습니다.</w:t>
+        <w:t>스타일쉐어 앱을 사용해보고 찾았습니다.</w:t>
       </w:r>
       <w:r>
         <w:rPr>
@@ -655,7 +574,6 @@
         <w:ind w:firstLine="800"/>
         <w:jc w:val="left"/>
         <w:rPr>
-          <w:rFonts w:hint="eastAsia"/>
           <w:b/>
           <w:color w:val="385623" w:themeColor="accent6" w:themeShade="80"/>
         </w:rPr>
@@ -892,7 +810,6 @@
         <w:autoSpaceDE/>
         <w:autoSpaceDN/>
         <w:rPr>
-          <w:rFonts w:hint="eastAsia"/>
           <w:b/>
           <w:color w:val="4472C4" w:themeColor="accent5"/>
         </w:rPr>
@@ -913,7 +830,6 @@
         <w:autoSpaceDN/>
         <w:jc w:val="left"/>
         <w:rPr>
-          <w:rFonts w:hint="eastAsia"/>
           <w:b/>
           <w:color w:val="538135" w:themeColor="accent6" w:themeShade="BF"/>
         </w:rPr>
@@ -1069,7 +985,6 @@
         </w:rPr>
         <w:t xml:space="preserve">와 </w:t>
       </w:r>
-      <w:proofErr w:type="spellStart"/>
       <w:r>
         <w:rPr>
           <w:b/>
@@ -1077,7 +992,6 @@
         </w:rPr>
         <w:t>NoSQL</w:t>
       </w:r>
-      <w:proofErr w:type="spellEnd"/>
       <w:r>
         <w:rPr>
           <w:rFonts w:hint="eastAsia"/>
@@ -1101,7 +1015,6 @@
         <w:ind w:leftChars="0"/>
         <w:jc w:val="left"/>
         <w:rPr>
-          <w:rFonts w:hint="eastAsia"/>
           <w:b/>
           <w:color w:val="385623" w:themeColor="accent6" w:themeShade="80"/>
         </w:rPr>
@@ -1393,7 +1306,6 @@
         <w:ind w:leftChars="0"/>
         <w:jc w:val="left"/>
         <w:rPr>
-          <w:rFonts w:hint="eastAsia"/>
           <w:b/>
           <w:color w:val="385623" w:themeColor="accent6" w:themeShade="80"/>
         </w:rPr>
@@ -1920,7 +1832,6 @@
         <w:ind w:leftChars="0"/>
         <w:jc w:val="left"/>
         <w:rPr>
-          <w:rFonts w:hint="eastAsia"/>
           <w:b/>
           <w:color w:val="385623" w:themeColor="accent6" w:themeShade="80"/>
         </w:rPr>
@@ -1991,25 +1902,7 @@
           <w:b/>
           <w:color w:val="385623" w:themeColor="accent6" w:themeShade="80"/>
         </w:rPr>
-        <w:t xml:space="preserve">자신이 올린 포스트의 좋아요 수에 따라 </w:t>
-      </w:r>
-      <w:proofErr w:type="spellStart"/>
-      <w:r>
-        <w:rPr>
-          <w:rFonts w:hint="eastAsia"/>
-          <w:b/>
-          <w:color w:val="385623" w:themeColor="accent6" w:themeShade="80"/>
-        </w:rPr>
-        <w:t>마일리지나</w:t>
-      </w:r>
-      <w:proofErr w:type="spellEnd"/>
-      <w:r>
-        <w:rPr>
-          <w:rFonts w:hint="eastAsia"/>
-          <w:b/>
-          <w:color w:val="385623" w:themeColor="accent6" w:themeShade="80"/>
-        </w:rPr>
-        <w:t xml:space="preserve"> 상품 할인쿠폰 등 인센티브를 제공하는 방식으로 많은 유저가 서비스에 접근하고 상품 정보와 가까워지게 유도하는 것도 좋을 것 같다.</w:t>
+        <w:t>자신이 올린 포스트의 좋아요 수에 따라 마일리지나 상품 할인쿠폰 등 인센티브를 제공하는 방식으로 많은 유저가 서비스에 접근하고 상품 정보와 가까워지게 유도하는 것도 좋을 것 같다.</w:t>
       </w:r>
     </w:p>
     <w:p>
@@ -2121,7 +2014,6 @@
         <w:ind w:leftChars="0"/>
         <w:jc w:val="left"/>
         <w:rPr>
-          <w:rFonts w:hint="eastAsia"/>
           <w:b/>
           <w:color w:val="385623" w:themeColor="accent6" w:themeShade="80"/>
         </w:rPr>
@@ -2154,25 +2046,7 @@
           <w:b/>
           <w:color w:val="385623" w:themeColor="accent6" w:themeShade="80"/>
         </w:rPr>
-        <w:t xml:space="preserve">이 서비스를 전용 </w:t>
-      </w:r>
-      <w:proofErr w:type="spellStart"/>
-      <w:r>
-        <w:rPr>
-          <w:rFonts w:hint="eastAsia"/>
-          <w:b/>
-          <w:color w:val="385623" w:themeColor="accent6" w:themeShade="80"/>
-        </w:rPr>
-        <w:t>모바일</w:t>
-      </w:r>
-      <w:proofErr w:type="spellEnd"/>
-      <w:r>
-        <w:rPr>
-          <w:rFonts w:hint="eastAsia"/>
-          <w:b/>
-          <w:color w:val="385623" w:themeColor="accent6" w:themeShade="80"/>
-        </w:rPr>
-        <w:t xml:space="preserve"> 애플리케이션으로 접근하면 유저들이 이용하기 훨씬 편할 것이다.</w:t>
+        <w:t>이 서비스를 전용 모바일 애플리케이션으로 접근하면 유저들이 이용하기 훨씬 편할 것이다.</w:t>
       </w:r>
     </w:p>
     <w:p>
@@ -2195,7 +2069,6 @@
         <w:autoSpaceDE/>
         <w:autoSpaceDN/>
         <w:rPr>
-          <w:rFonts w:hint="eastAsia"/>
           <w:b/>
           <w:color w:val="385623" w:themeColor="accent6" w:themeShade="80"/>
         </w:rPr>
@@ -2216,7 +2089,6 @@
         <w:autoSpaceDN/>
         <w:jc w:val="left"/>
         <w:rPr>
-          <w:rFonts w:hint="eastAsia"/>
           <w:b/>
           <w:color w:val="385623" w:themeColor="accent6" w:themeShade="80"/>
           <w:sz w:val="24"/>
@@ -2261,7 +2133,6 @@
         <w:autoSpaceDN/>
         <w:jc w:val="left"/>
         <w:rPr>
-          <w:rFonts w:hint="eastAsia"/>
           <w:b/>
           <w:color w:val="385623" w:themeColor="accent6" w:themeShade="80"/>
           <w:sz w:val="24"/>
@@ -2309,7 +2180,6 @@
         <w:autoSpaceDN/>
         <w:jc w:val="left"/>
         <w:rPr>
-          <w:rFonts w:hint="eastAsia"/>
           <w:b/>
           <w:color w:val="385623" w:themeColor="accent6" w:themeShade="80"/>
         </w:rPr>
@@ -2635,113 +2505,118 @@
           <w:b/>
           <w:color w:val="833C0B" w:themeColor="accent2" w:themeShade="80"/>
         </w:rPr>
-        <w:t>=</w:t>
-      </w:r>
-      <w:proofErr w:type="gramStart"/>
-      <w:r>
-        <w:rPr>
-          <w:rFonts w:hint="eastAsia"/>
+        <w:t>=&gt;</w:t>
+      </w:r>
+      <w:r>
+        <w:rPr>
           <w:b/>
           <w:color w:val="833C0B" w:themeColor="accent2" w:themeShade="80"/>
         </w:rPr>
-        <w:t>&gt;</w:t>
-      </w:r>
-      <w:r>
-        <w:rPr>
+        <w:t xml:space="preserve"> ”</w:t>
+      </w:r>
+      <w:r>
+        <w:rPr>
+          <w:rFonts w:hint="eastAsia"/>
           <w:b/>
           <w:color w:val="833C0B" w:themeColor="accent2" w:themeShade="80"/>
         </w:rPr>
-        <w:t xml:space="preserve"> ”</w:t>
-      </w:r>
-      <w:proofErr w:type="gramEnd"/>
-      <w:r>
-        <w:rPr>
-          <w:rFonts w:hint="eastAsia"/>
+        <w:t>상세정보 및 리뷰를 보며 장바구니 담기</w:t>
+      </w:r>
+      <w:r>
+        <w:rPr>
           <w:b/>
           <w:color w:val="833C0B" w:themeColor="accent2" w:themeShade="80"/>
         </w:rPr>
-        <w:t>상세정보 및 리뷰를 보며 장바구니 담기</w:t>
-      </w:r>
-      <w:r>
-        <w:rPr>
+        <w:t>” =&gt; “</w:t>
+      </w:r>
+      <w:r>
+        <w:rPr>
+          <w:rFonts w:hint="eastAsia"/>
           <w:b/>
           <w:color w:val="833C0B" w:themeColor="accent2" w:themeShade="80"/>
         </w:rPr>
-        <w:t>” =&gt; “</w:t>
-      </w:r>
-      <w:r>
-        <w:rPr>
-          <w:rFonts w:hint="eastAsia"/>
+        <w:t>결제</w:t>
+      </w:r>
+      <w:r>
+        <w:rPr>
           <w:b/>
           <w:color w:val="833C0B" w:themeColor="accent2" w:themeShade="80"/>
         </w:rPr>
-        <w:t>결제</w:t>
+        <w:t>”</w:t>
       </w:r>
       <w:r>
         <w:rPr>
           <w:b/>
           <w:color w:val="833C0B" w:themeColor="accent2" w:themeShade="80"/>
         </w:rPr>
-        <w:t>”</w:t>
+        <w:br/>
+      </w:r>
+      <w:r>
+        <w:rPr>
+          <w:rFonts w:hint="eastAsia"/>
+          <w:b/>
+          <w:color w:val="385623" w:themeColor="accent6" w:themeShade="80"/>
+        </w:rPr>
+        <w:t>이외에도</w:t>
+      </w:r>
+      <w:r>
+        <w:rPr>
+          <w:rFonts w:hint="eastAsia"/>
+          <w:b/>
+          <w:color w:val="385623" w:themeColor="accent6" w:themeShade="80"/>
+        </w:rPr>
+        <w:t xml:space="preserve"> 유저에게 더 좋은 경험과 함께 소통</w:t>
+      </w:r>
+      <w:r>
+        <w:rPr>
+          <w:rFonts w:hint="eastAsia"/>
+          <w:b/>
+          <w:color w:val="385623" w:themeColor="accent6" w:themeShade="80"/>
+        </w:rPr>
+        <w:t>과 관심사 공유라는 더 높은 차원의 서비스를 제공해서 유저의 잠재적인 구매 가능성을 이끌어내고 유저 그룹을 활성화하는 효과를 다음 프로세스를 강화시킴으로 얻을 수 있다.</w:t>
+      </w:r>
+      <w:r>
+        <w:rPr>
+          <w:b/>
+          <w:color w:val="385623" w:themeColor="accent6" w:themeShade="80"/>
+        </w:rPr>
+        <w:br/>
       </w:r>
       <w:r>
         <w:rPr>
           <w:b/>
           <w:color w:val="833C0B" w:themeColor="accent2" w:themeShade="80"/>
         </w:rPr>
-        <w:br/>
-      </w:r>
-      <w:r>
-        <w:rPr>
-          <w:rFonts w:hint="eastAsia"/>
-          <w:b/>
-          <w:color w:val="385623" w:themeColor="accent6" w:themeShade="80"/>
-        </w:rPr>
-        <w:t>이외에도</w:t>
-      </w:r>
-      <w:r>
-        <w:rPr>
-          <w:rFonts w:hint="eastAsia"/>
-          <w:b/>
-          <w:color w:val="385623" w:themeColor="accent6" w:themeShade="80"/>
-        </w:rPr>
-        <w:t xml:space="preserve"> 유저에게 더 좋은 경험과 함께 소통</w:t>
-      </w:r>
-      <w:r>
-        <w:rPr>
-          <w:rFonts w:hint="eastAsia"/>
-          <w:b/>
-          <w:color w:val="385623" w:themeColor="accent6" w:themeShade="80"/>
-        </w:rPr>
-        <w:t>과 관심사 공유라는 더 높은 차원의 서비스를 제공해서 유저의 잠재적인 구매 가능성을 이끌어내고 유저 그룹을 활성화하는 효과를 다음 프로세스를 강화시킴으로 얻을 수 있다.</w:t>
-      </w:r>
-      <w:r>
-        <w:rPr>
-          <w:b/>
-          <w:color w:val="385623" w:themeColor="accent6" w:themeShade="80"/>
-        </w:rPr>
-        <w:br/>
-      </w:r>
-      <w:r>
-        <w:rPr>
+        <w:t>“</w:t>
+      </w:r>
+      <w:r>
+        <w:rPr>
+          <w:rFonts w:hint="eastAsia"/>
           <w:b/>
           <w:color w:val="833C0B" w:themeColor="accent2" w:themeShade="80"/>
         </w:rPr>
-        <w:t>“</w:t>
-      </w:r>
-      <w:r>
-        <w:rPr>
-          <w:rFonts w:hint="eastAsia"/>
+        <w:t>유저가 일상적인 리뷰 작성</w:t>
+      </w:r>
+      <w:r>
+        <w:rPr>
           <w:b/>
           <w:color w:val="833C0B" w:themeColor="accent2" w:themeShade="80"/>
         </w:rPr>
-        <w:t>유저가 일상적인 리뷰 작성</w:t>
-      </w:r>
-      <w:r>
-        <w:rPr>
+        <w:t>”=&gt;”</w:t>
+      </w:r>
+      <w:r>
+        <w:rPr>
+          <w:rFonts w:hint="eastAsia"/>
           <w:b/>
           <w:color w:val="833C0B" w:themeColor="accent2" w:themeShade="80"/>
         </w:rPr>
+        <w:t>다른 사람의 리뷰를 보며 소통</w:t>
+      </w:r>
+      <w:r>
+        <w:rPr>
+          <w:b/>
+          <w:color w:val="833C0B" w:themeColor="accent2" w:themeShade="80"/>
+        </w:rPr>
         <w:t>”=&gt;”</w:t>
       </w:r>
       <w:r>
@@ -2750,7 +2625,7 @@
           <w:b/>
           <w:color w:val="833C0B" w:themeColor="accent2" w:themeShade="80"/>
         </w:rPr>
-        <w:t>다른 사람의 리뷰를 보며 소통</w:t>
+        <w:t>활성화된 리뷰들을 통해 간접적인 상품 홍보</w:t>
       </w:r>
       <w:r>
         <w:rPr>
@@ -2765,40 +2640,7 @@
           <w:b/>
           <w:color w:val="833C0B" w:themeColor="accent2" w:themeShade="80"/>
         </w:rPr>
-        <w:t>활성화된 리뷰들을 통해 간접적인 상품 홍보</w:t>
-      </w:r>
-      <w:r>
-        <w:rPr>
-          <w:b/>
-          <w:color w:val="833C0B" w:themeColor="accent2" w:themeShade="80"/>
-        </w:rPr>
-        <w:t>”=&gt;”</w:t>
-      </w:r>
-      <w:r>
-        <w:rPr>
-          <w:rFonts w:hint="eastAsia"/>
-          <w:b/>
-          <w:color w:val="833C0B" w:themeColor="accent2" w:themeShade="80"/>
-        </w:rPr>
-        <w:t xml:space="preserve">받은 </w:t>
-      </w:r>
-      <w:proofErr w:type="spellStart"/>
-      <w:r>
-        <w:rPr>
-          <w:rFonts w:hint="eastAsia"/>
-          <w:b/>
-          <w:color w:val="833C0B" w:themeColor="accent2" w:themeShade="80"/>
-        </w:rPr>
-        <w:t>좋아요에</w:t>
-      </w:r>
-      <w:proofErr w:type="spellEnd"/>
-      <w:r>
-        <w:rPr>
-          <w:rFonts w:hint="eastAsia"/>
-          <w:b/>
-          <w:color w:val="833C0B" w:themeColor="accent2" w:themeShade="80"/>
-        </w:rPr>
-        <w:t xml:space="preserve"> 따라 피드백을 적용해서 리뷰 장려</w:t>
+        <w:t>받은 좋아요에 따라 피드백을 적용해서 리뷰 장려</w:t>
       </w:r>
       <w:r>
         <w:rPr>
@@ -2892,7 +2734,6 @@
         <w:autoSpaceDN/>
         <w:jc w:val="left"/>
         <w:rPr>
-          <w:rFonts w:hint="eastAsia"/>
           <w:b/>
           <w:color w:val="385623" w:themeColor="accent6" w:themeShade="80"/>
         </w:rPr>
@@ -2993,31 +2834,13 @@
         </w:rPr>
         <w:t xml:space="preserve">실제 배포환경에 가까운 </w:t>
       </w:r>
-      <w:proofErr w:type="spellStart"/>
-      <w:r>
-        <w:rPr>
-          <w:b/>
-          <w:color w:val="385623" w:themeColor="accent6" w:themeShade="80"/>
-        </w:rPr>
-        <w:t>nginx</w:t>
-      </w:r>
-      <w:proofErr w:type="spellEnd"/>
-      <w:r>
-        <w:rPr>
-          <w:b/>
-          <w:color w:val="385623" w:themeColor="accent6" w:themeShade="80"/>
-        </w:rPr>
-        <w:t xml:space="preserve">, </w:t>
-      </w:r>
-      <w:proofErr w:type="spellStart"/>
-      <w:r>
-        <w:rPr>
-          <w:b/>
-          <w:color w:val="385623" w:themeColor="accent6" w:themeShade="80"/>
-        </w:rPr>
-        <w:t>docker</w:t>
-      </w:r>
-      <w:proofErr w:type="spellEnd"/>
+      <w:r>
+        <w:rPr>
+          <w:b/>
+          <w:color w:val="385623" w:themeColor="accent6" w:themeShade="80"/>
+        </w:rPr>
+        <w:t>nginx, docker</w:t>
+      </w:r>
       <w:r>
         <w:rPr>
           <w:rFonts w:hint="eastAsia"/>
@@ -3073,7 +2896,6 @@
       <w:pPr>
         <w:ind w:firstLine="800"/>
         <w:rPr>
-          <w:rFonts w:hint="eastAsia"/>
           <w:noProof/>
         </w:rPr>
       </w:pPr>
@@ -3105,11 +2927,6 @@
       </w:r>
     </w:p>
     <w:p>
-      <w:pPr>
-        <w:rPr>
-          <w:rFonts w:hint="eastAsia"/>
-        </w:rPr>
-      </w:pPr>
       <w:r>
         <w:rPr>
           <w:noProof/>
@@ -3240,9 +3057,6 @@
     <w:p>
       <w:pPr>
         <w:ind w:firstLine="800"/>
-        <w:rPr>
-          <w:rFonts w:hint="eastAsia"/>
-        </w:rPr>
       </w:pPr>
       <w:r>
         <w:rPr>
@@ -3303,7 +3117,6 @@
       <w:pPr>
         <w:ind w:firstLine="800"/>
         <w:rPr>
-          <w:rFonts w:hint="eastAsia"/>
           <w:noProof/>
         </w:rPr>
       </w:pPr>
@@ -3741,39 +3554,7 @@
           <w:b/>
           <w:color w:val="385623" w:themeColor="accent6" w:themeShade="80"/>
         </w:rPr>
-        <w:t xml:space="preserve">구매 옵션과 배송 방식에 매우 큰 비중을 두어 사용 시 장바구니에서 </w:t>
-      </w:r>
-      <w:r>
-        <w:rPr>
-          <w:rFonts w:hint="eastAsia"/>
-          <w:b/>
-          <w:color w:val="385623" w:themeColor="accent6" w:themeShade="80"/>
-        </w:rPr>
-        <w:t>직관적</w:t>
-      </w:r>
-      <w:r>
-        <w:rPr>
-          <w:rFonts w:hint="eastAsia"/>
-          <w:b/>
-          <w:color w:val="385623" w:themeColor="accent6" w:themeShade="80"/>
-        </w:rPr>
-        <w:t>인 옵션 선택을 통해</w:t>
-      </w:r>
-      <w:r>
-        <w:rPr>
-          <w:rFonts w:hint="eastAsia"/>
-          <w:b/>
-          <w:color w:val="385623" w:themeColor="accent6" w:themeShade="80"/>
-        </w:rPr>
-        <w:t xml:space="preserve"> </w:t>
-      </w:r>
-      <w:r>
-        <w:rPr>
-          <w:rFonts w:hint="eastAsia"/>
-          <w:b/>
-          <w:color w:val="385623" w:themeColor="accent6" w:themeShade="80"/>
-        </w:rPr>
-        <w:t xml:space="preserve">최종 결제 단계로 빠르게 도달할 수 있도록 </w:t>
+        <w:t xml:space="preserve">구매 옵션과 배송 방식에 매우 큰 비중을 두어 사용 시 장바구니에서 직관적인 옵션 선택을 통해 최종 결제 단계로 빠르게 도달할 수 있도록 </w:t>
       </w:r>
       <w:r>
         <w:rPr>
@@ -3826,7 +3607,6 @@
         <w:autoSpaceDN/>
         <w:jc w:val="left"/>
         <w:rPr>
-          <w:rFonts w:hint="eastAsia"/>
           <w:b/>
           <w:color w:val="385623" w:themeColor="accent6" w:themeShade="80"/>
           <w:sz w:val="24"/>
@@ -3900,9 +3680,99 @@
           <w:b/>
           <w:color w:val="385623" w:themeColor="accent6" w:themeShade="80"/>
         </w:rPr>
-        <w:t xml:space="preserve">Node.js, React, </w:t>
-      </w:r>
-      <w:proofErr w:type="spellStart"/>
+        <w:t xml:space="preserve">Node.js, React, Redux, </w:t>
+      </w:r>
+      <w:r>
+        <w:rPr>
+          <w:b/>
+          <w:color w:val="385623" w:themeColor="accent6" w:themeShade="80"/>
+        </w:rPr>
+        <w:t xml:space="preserve">Axios, </w:t>
+      </w:r>
+      <w:r>
+        <w:rPr>
+          <w:b/>
+          <w:color w:val="385623" w:themeColor="accent6" w:themeShade="80"/>
+        </w:rPr>
+        <w:t>AntDesign</w:t>
+      </w:r>
+      <w:r>
+        <w:rPr>
+          <w:b/>
+          <w:color w:val="385623" w:themeColor="accent6" w:themeShade="80"/>
+        </w:rPr>
+        <w:t>, TypeScript</w:t>
+      </w:r>
+      <w:r>
+        <w:rPr>
+          <w:rFonts w:hint="eastAsia"/>
+          <w:b/>
+          <w:color w:val="385623" w:themeColor="accent6" w:themeShade="80"/>
+        </w:rPr>
+        <w:t>를 사용한다.</w:t>
+      </w:r>
+    </w:p>
+    <w:p>
+      <w:pPr>
+        <w:ind w:firstLine="800"/>
+        <w:rPr>
+          <w:b/>
+          <w:color w:val="385623" w:themeColor="accent6" w:themeShade="80"/>
+        </w:rPr>
+      </w:pPr>
+      <w:r>
+        <w:rPr>
+          <w:rFonts w:hint="eastAsia"/>
+          <w:b/>
+          <w:color w:val="385623" w:themeColor="accent6" w:themeShade="80"/>
+        </w:rPr>
+        <w:t>이미 익숙한 기술들이라서 큰 무리 없이 빠르게 구현을 할 수 있고,</w:t>
+      </w:r>
+      <w:r>
+        <w:rPr>
+          <w:b/>
+          <w:color w:val="385623" w:themeColor="accent6" w:themeShade="80"/>
+        </w:rPr>
+        <w:t xml:space="preserve"> </w:t>
+      </w:r>
+      <w:r>
+        <w:rPr>
+          <w:rFonts w:hint="eastAsia"/>
+          <w:b/>
+          <w:color w:val="385623" w:themeColor="accent6" w:themeShade="80"/>
+        </w:rPr>
+        <w:t>성능상으로 효율적인 기술들이며,</w:t>
+      </w:r>
+      <w:r>
+        <w:rPr>
+          <w:b/>
+          <w:color w:val="385623" w:themeColor="accent6" w:themeShade="80"/>
+        </w:rPr>
+        <w:t xml:space="preserve"> Scalability</w:t>
+      </w:r>
+      <w:r>
+        <w:rPr>
+          <w:rFonts w:hint="eastAsia"/>
+          <w:b/>
+          <w:color w:val="385623" w:themeColor="accent6" w:themeShade="80"/>
+        </w:rPr>
+        <w:t>가 뛰어나고 모듈화가 잘 되어 있어서 완성도 높은 프로젝트를 만들기 좋다는 이유로 위와 같은 기술을 사용했다.</w:t>
+      </w:r>
+      <w:r>
+        <w:rPr>
+          <w:b/>
+          <w:color w:val="385623" w:themeColor="accent6" w:themeShade="80"/>
+        </w:rPr>
+        <w:t xml:space="preserve"> </w:t>
+      </w:r>
+      <w:r>
+        <w:rPr>
+          <w:rFonts w:hint="eastAsia"/>
+          <w:b/>
+          <w:color w:val="385623" w:themeColor="accent6" w:themeShade="80"/>
+        </w:rPr>
+        <w:t xml:space="preserve">사실 구현할 사이즈가 작기 때문에 </w:t>
+      </w:r>
       <w:r>
         <w:rPr>
           <w:b/>
@@ -3910,55 +3780,75 @@
         </w:rPr>
         <w:t>Redux</w:t>
       </w:r>
-      <w:proofErr w:type="spellEnd"/>
-      <w:r>
-        <w:rPr>
-          <w:b/>
-          <w:color w:val="385623" w:themeColor="accent6" w:themeShade="80"/>
-        </w:rPr>
-        <w:t xml:space="preserve">, </w:t>
-      </w:r>
-      <w:proofErr w:type="spellStart"/>
-      <w:r>
-        <w:rPr>
-          <w:b/>
-          <w:color w:val="385623" w:themeColor="accent6" w:themeShade="80"/>
-        </w:rPr>
-        <w:t>Axios</w:t>
-      </w:r>
-      <w:proofErr w:type="spellEnd"/>
-      <w:r>
-        <w:rPr>
-          <w:b/>
-          <w:color w:val="385623" w:themeColor="accent6" w:themeShade="80"/>
-        </w:rPr>
-        <w:t xml:space="preserve">, </w:t>
-      </w:r>
-      <w:proofErr w:type="spellStart"/>
-      <w:r>
-        <w:rPr>
-          <w:b/>
-          <w:color w:val="385623" w:themeColor="accent6" w:themeShade="80"/>
-        </w:rPr>
-        <w:t>AntDesign</w:t>
-      </w:r>
-      <w:proofErr w:type="spellEnd"/>
-      <w:r>
-        <w:rPr>
-          <w:b/>
-          <w:color w:val="385623" w:themeColor="accent6" w:themeShade="80"/>
-        </w:rPr>
-        <w:t xml:space="preserve">, </w:t>
-      </w:r>
-      <w:proofErr w:type="spellStart"/>
-      <w:r>
-        <w:rPr>
-          <w:b/>
-          <w:color w:val="385623" w:themeColor="accent6" w:themeShade="80"/>
-        </w:rPr>
-        <w:t>TypeScript</w:t>
-      </w:r>
-      <w:proofErr w:type="spellEnd"/>
+      <w:r>
+        <w:rPr>
+          <w:rFonts w:hint="eastAsia"/>
+          <w:b/>
+          <w:color w:val="385623" w:themeColor="accent6" w:themeShade="80"/>
+        </w:rPr>
+        <w:t xml:space="preserve">와 </w:t>
+      </w:r>
+      <w:r>
+        <w:rPr>
+          <w:b/>
+          <w:color w:val="385623" w:themeColor="accent6" w:themeShade="80"/>
+        </w:rPr>
+        <w:t xml:space="preserve">  TypeScript</w:t>
+      </w:r>
+      <w:r>
+        <w:rPr>
+          <w:rFonts w:hint="eastAsia"/>
+          <w:b/>
+          <w:color w:val="385623" w:themeColor="accent6" w:themeShade="80"/>
+        </w:rPr>
+        <w:t>는 보일러플레이트를 만드는 오버헤드가 더 크지만,</w:t>
+      </w:r>
+      <w:r>
+        <w:rPr>
+          <w:b/>
+          <w:color w:val="385623" w:themeColor="accent6" w:themeShade="80"/>
+        </w:rPr>
+        <w:t xml:space="preserve"> </w:t>
+      </w:r>
+      <w:r>
+        <w:rPr>
+          <w:rFonts w:hint="eastAsia"/>
+          <w:b/>
+          <w:color w:val="385623" w:themeColor="accent6" w:themeShade="80"/>
+        </w:rPr>
+        <w:t>완성도를 높이기 위해 사용한다.</w:t>
+      </w:r>
+    </w:p>
+    <w:p>
+      <w:pPr>
+        <w:ind w:firstLine="800"/>
+        <w:rPr>
+          <w:b/>
+          <w:color w:val="385623" w:themeColor="accent6" w:themeShade="80"/>
+        </w:rPr>
+      </w:pPr>
+      <w:r>
+        <w:rPr>
+          <w:b/>
+          <w:color w:val="385623" w:themeColor="accent6" w:themeShade="80"/>
+        </w:rPr>
+        <w:t>Server</w:t>
+      </w:r>
+      <w:r>
+        <w:rPr>
+          <w:rFonts w:hint="eastAsia"/>
+          <w:b/>
+          <w:color w:val="385623" w:themeColor="accent6" w:themeShade="80"/>
+        </w:rPr>
+        <w:t xml:space="preserve">를 만들기 위해 </w:t>
+      </w:r>
+      <w:r>
+        <w:rPr>
+          <w:b/>
+          <w:color w:val="385623" w:themeColor="accent6" w:themeShade="80"/>
+        </w:rPr>
+        <w:t>Node.js, Express, TypeScript, TypeORM, MySQL, Jest</w:t>
+      </w:r>
       <w:r>
         <w:rPr>
           <w:rFonts w:hint="eastAsia"/>
@@ -3982,22 +3872,7 @@
           <w:b/>
           <w:color w:val="385623" w:themeColor="accent6" w:themeShade="80"/>
         </w:rPr>
-        <w:t>이미 익숙한 기술들이라서 큰 무리 없이 빠르게 구현을 할 수 있고,</w:t>
-      </w:r>
-      <w:r>
-        <w:rPr>
-          <w:b/>
-          <w:color w:val="385623" w:themeColor="accent6" w:themeShade="80"/>
-        </w:rPr>
-        <w:t xml:space="preserve"> </w:t>
-      </w:r>
-      <w:r>
-        <w:rPr>
-          <w:rFonts w:hint="eastAsia"/>
-          <w:b/>
-          <w:color w:val="385623" w:themeColor="accent6" w:themeShade="80"/>
-        </w:rPr>
-        <w:t>성능상으로 효율적인 기술들이며,</w:t>
+        <w:t>이전에 경험했기 때문에 익숙한 기술들이고 성능상으로 효율적이며,</w:t>
       </w:r>
       <w:r>
         <w:rPr>
@@ -4012,32 +3887,1399 @@
           <w:b/>
           <w:color w:val="385623" w:themeColor="accent6" w:themeShade="80"/>
         </w:rPr>
-        <w:t>가 뛰어나고 모듈화가 잘 되어 있어서 완성도 높은 프로젝트를 만들기 좋다는 이유로 위와 같은 기술을 사용했다.</w:t>
-      </w:r>
-      <w:r>
-        <w:rPr>
-          <w:b/>
-          <w:color w:val="385623" w:themeColor="accent6" w:themeShade="80"/>
-        </w:rPr>
-        <w:t xml:space="preserve"> </w:t>
-      </w:r>
-      <w:r>
-        <w:rPr>
-          <w:rFonts w:hint="eastAsia"/>
-          <w:b/>
-          <w:color w:val="385623" w:themeColor="accent6" w:themeShade="80"/>
-        </w:rPr>
-        <w:t xml:space="preserve">사실 구현할 사이즈가 작기 때문에 </w:t>
-      </w:r>
-      <w:proofErr w:type="spellStart"/>
-      <w:r>
-        <w:rPr>
-          <w:b/>
-          <w:color w:val="385623" w:themeColor="accent6" w:themeShade="80"/>
-        </w:rPr>
-        <w:t>Redux</w:t>
-      </w:r>
-      <w:proofErr w:type="spellEnd"/>
+        <w:t>가 뛰어나고 모듈화 하기 좋은</w:t>
+      </w:r>
+      <w:r>
+        <w:rPr>
+          <w:b/>
+          <w:color w:val="385623" w:themeColor="accent6" w:themeShade="80"/>
+        </w:rPr>
+        <w:t>(</w:t>
+      </w:r>
+      <w:r>
+        <w:rPr>
+          <w:rFonts w:hint="eastAsia"/>
+          <w:b/>
+          <w:color w:val="385623" w:themeColor="accent6" w:themeShade="80"/>
+        </w:rPr>
+        <w:t>적극적으로 한다면</w:t>
+      </w:r>
+      <w:r>
+        <w:rPr>
+          <w:b/>
+          <w:color w:val="385623" w:themeColor="accent6" w:themeShade="80"/>
+        </w:rPr>
+        <w:t xml:space="preserve">) </w:t>
+      </w:r>
+      <w:r>
+        <w:rPr>
+          <w:rFonts w:hint="eastAsia"/>
+          <w:b/>
+          <w:color w:val="385623" w:themeColor="accent6" w:themeShade="80"/>
+        </w:rPr>
+        <w:t xml:space="preserve">기술이기 때문에 위와 같은 </w:t>
+      </w:r>
+      <w:r>
+        <w:rPr>
+          <w:b/>
+          <w:color w:val="385623" w:themeColor="accent6" w:themeShade="80"/>
+        </w:rPr>
+        <w:t>Stack</w:t>
+      </w:r>
+      <w:r>
+        <w:rPr>
+          <w:rFonts w:hint="eastAsia"/>
+          <w:b/>
+          <w:color w:val="385623" w:themeColor="accent6" w:themeShade="80"/>
+        </w:rPr>
+        <w:t>을 사용한다.</w:t>
+      </w:r>
+      <w:r>
+        <w:rPr>
+          <w:b/>
+          <w:color w:val="385623" w:themeColor="accent6" w:themeShade="80"/>
+        </w:rPr>
+        <w:t xml:space="preserve"> </w:t>
+      </w:r>
+      <w:r>
+        <w:rPr>
+          <w:rFonts w:hint="eastAsia"/>
+          <w:b/>
+          <w:color w:val="385623" w:themeColor="accent6" w:themeShade="80"/>
+        </w:rPr>
+        <w:t xml:space="preserve">Backend에서는 </w:t>
+      </w:r>
+      <w:r>
+        <w:rPr>
+          <w:b/>
+          <w:color w:val="385623" w:themeColor="accent6" w:themeShade="80"/>
+        </w:rPr>
+        <w:t>API</w:t>
+      </w:r>
+      <w:r>
+        <w:rPr>
+          <w:rFonts w:hint="eastAsia"/>
+          <w:b/>
+          <w:color w:val="385623" w:themeColor="accent6" w:themeShade="80"/>
+        </w:rPr>
+        <w:t xml:space="preserve">에 대해 </w:t>
+      </w:r>
+      <w:r>
+        <w:rPr>
+          <w:b/>
+          <w:color w:val="385623" w:themeColor="accent6" w:themeShade="80"/>
+        </w:rPr>
+        <w:t>Test</w:t>
+      </w:r>
+      <w:r>
+        <w:rPr>
+          <w:rFonts w:hint="eastAsia"/>
+          <w:b/>
+          <w:color w:val="385623" w:themeColor="accent6" w:themeShade="80"/>
+        </w:rPr>
+        <w:t>를 해서 안정성을 보장할 것이다.</w:t>
+      </w:r>
+    </w:p>
+    <w:p>
+      <w:pPr>
+        <w:ind w:firstLine="800"/>
+        <w:rPr>
+          <w:b/>
+          <w:color w:val="385623" w:themeColor="accent6" w:themeShade="80"/>
+        </w:rPr>
+      </w:pPr>
+      <w:r>
+        <w:rPr>
+          <w:rFonts w:hint="eastAsia"/>
+          <w:b/>
+          <w:color w:val="385623" w:themeColor="accent6" w:themeShade="80"/>
+        </w:rPr>
+        <w:t xml:space="preserve">구현 양 자체는 적지만, 깔끔한 구조 및 각 </w:t>
+      </w:r>
+      <w:r>
+        <w:rPr>
+          <w:b/>
+          <w:color w:val="385623" w:themeColor="accent6" w:themeShade="80"/>
+        </w:rPr>
+        <w:t>layer</w:t>
+      </w:r>
+      <w:r>
+        <w:rPr>
+          <w:rFonts w:hint="eastAsia"/>
+          <w:b/>
+          <w:color w:val="385623" w:themeColor="accent6" w:themeShade="80"/>
+        </w:rPr>
+        <w:t>에 맞게 정돈된 코드로 구현할 생각이다.</w:t>
+      </w:r>
+    </w:p>
+    <w:p/>
+    <w:p>
+      <w:pPr>
+        <w:widowControl/>
+        <w:wordWrap/>
+        <w:autoSpaceDE/>
+        <w:autoSpaceDN/>
+      </w:pPr>
+      <w:r>
+        <w:br w:type="page"/>
+      </w:r>
+    </w:p>
+    <w:p>
+      <w:pPr>
+        <w:widowControl/>
+        <w:wordWrap/>
+        <w:autoSpaceDE/>
+        <w:autoSpaceDN/>
+        <w:jc w:val="left"/>
+        <w:rPr>
+          <w:b/>
+          <w:color w:val="385623" w:themeColor="accent6" w:themeShade="80"/>
+          <w:sz w:val="24"/>
+          <w:u w:val="single"/>
+        </w:rPr>
+      </w:pPr>
+      <w:r>
+        <w:rPr>
+          <w:noProof/>
+        </w:rPr>
+        <w:lastRenderedPageBreak/>
+        <w:drawing>
+          <wp:anchor distT="0" distB="0" distL="114300" distR="114300" simplePos="0" relativeHeight="251659264" behindDoc="1" locked="0" layoutInCell="1" allowOverlap="0" wp14:anchorId="5268C11E" wp14:editId="17C57A63">
+            <wp:simplePos x="0" y="0"/>
+            <wp:positionH relativeFrom="page">
+              <wp:align>left</wp:align>
+            </wp:positionH>
+            <wp:positionV relativeFrom="paragraph">
+              <wp:posOffset>304165</wp:posOffset>
+            </wp:positionV>
+            <wp:extent cx="7567148" cy="2940050"/>
+            <wp:effectExtent l="0" t="0" r="0" b="0"/>
+            <wp:wrapTight wrapText="bothSides">
+              <wp:wrapPolygon edited="0">
+                <wp:start x="0" y="0"/>
+                <wp:lineTo x="0" y="21413"/>
+                <wp:lineTo x="21535" y="21413"/>
+                <wp:lineTo x="21535" y="0"/>
+                <wp:lineTo x="0" y="0"/>
+              </wp:wrapPolygon>
+            </wp:wrapTight>
+            <wp:docPr id="9" name="그림 9" descr="C:\Users\mdy60\OneDrive\바탕 화면\스타일쉐어 과제\docs\ER_Diagram.png"/>
+            <wp:cNvGraphicFramePr>
+              <a:graphicFrameLocks xmlns:a="http://schemas.openxmlformats.org/drawingml/2006/main" noChangeAspect="1"/>
+            </wp:cNvGraphicFramePr>
+            <a:graphic xmlns:a="http://schemas.openxmlformats.org/drawingml/2006/main">
+              <a:graphicData uri="http://schemas.openxmlformats.org/drawingml/2006/picture">
+                <pic:pic xmlns:pic="http://schemas.openxmlformats.org/drawingml/2006/picture">
+                  <pic:nvPicPr>
+                    <pic:cNvPr id="0" name="Picture 3" descr="C:\Users\mdy60\OneDrive\바탕 화면\스타일쉐어 과제\docs\ER_Diagram.png"/>
+                    <pic:cNvPicPr>
+                      <a:picLocks noChangeAspect="1" noChangeArrowheads="1"/>
+                    </pic:cNvPicPr>
+                  </pic:nvPicPr>
+                  <pic:blipFill>
+                    <a:blip r:embed="rId10" cstate="print">
+                      <a:extLst>
+                        <a:ext uri="{28A0092B-C50C-407E-A947-70E740481C1C}">
+                          <a14:useLocalDpi xmlns:a14="http://schemas.microsoft.com/office/drawing/2010/main" val="0"/>
+                        </a:ext>
+                      </a:extLst>
+                    </a:blip>
+                    <a:srcRect/>
+                    <a:stretch>
+                      <a:fillRect/>
+                    </a:stretch>
+                  </pic:blipFill>
+                  <pic:spPr bwMode="auto">
+                    <a:xfrm>
+                      <a:off x="0" y="0"/>
+                      <a:ext cx="7567148" cy="2940050"/>
+                    </a:xfrm>
+                    <a:prstGeom prst="rect">
+                      <a:avLst/>
+                    </a:prstGeom>
+                    <a:noFill/>
+                    <a:ln>
+                      <a:noFill/>
+                    </a:ln>
+                  </pic:spPr>
+                </pic:pic>
+              </a:graphicData>
+            </a:graphic>
+            <wp14:sizeRelH relativeFrom="margin">
+              <wp14:pctWidth>0</wp14:pctWidth>
+            </wp14:sizeRelH>
+            <wp14:sizeRelV relativeFrom="margin">
+              <wp14:pctHeight>0</wp14:pctHeight>
+            </wp14:sizeRelV>
+          </wp:anchor>
+        </w:drawing>
+      </w:r>
+      <w:r>
+        <w:rPr>
+          <w:rFonts w:hint="eastAsia"/>
+          <w:b/>
+          <w:color w:val="385623" w:themeColor="accent6" w:themeShade="80"/>
+          <w:sz w:val="24"/>
+          <w:u w:val="single"/>
+        </w:rPr>
+        <w:t>ER Diagram</w:t>
+      </w:r>
+      <w:r>
+        <w:rPr>
+          <w:b/>
+          <w:color w:val="385623" w:themeColor="accent6" w:themeShade="80"/>
+          <w:sz w:val="24"/>
+          <w:u w:val="single"/>
+        </w:rPr>
+        <w:tab/>
+      </w:r>
+      <w:r>
+        <w:rPr>
+          <w:b/>
+          <w:color w:val="385623" w:themeColor="accent6" w:themeShade="80"/>
+          <w:sz w:val="24"/>
+          <w:u w:val="single"/>
+        </w:rPr>
+        <w:tab/>
+      </w:r>
+    </w:p>
+    <w:p>
+      <w:pPr>
+        <w:widowControl/>
+        <w:wordWrap/>
+        <w:autoSpaceDE/>
+        <w:autoSpaceDN/>
+        <w:jc w:val="left"/>
+        <w:rPr>
+          <w:b/>
+          <w:color w:val="385623" w:themeColor="accent6" w:themeShade="80"/>
+          <w:sz w:val="2"/>
+          <w:u w:val="single"/>
+        </w:rPr>
+      </w:pPr>
+    </w:p>
+    <w:p/>
+    <w:p>
+      <w:pPr>
+        <w:ind w:firstLine="800"/>
+        <w:jc w:val="center"/>
+        <w:rPr>
+          <w:b/>
+          <w:color w:val="385623" w:themeColor="accent6" w:themeShade="80"/>
+        </w:rPr>
+      </w:pPr>
+      <w:r>
+        <w:rPr>
+          <w:rFonts w:hint="eastAsia"/>
+          <w:b/>
+          <w:color w:val="385623" w:themeColor="accent6" w:themeShade="80"/>
+        </w:rPr>
+        <w:t>기획</w:t>
+      </w:r>
+      <w:r>
+        <w:rPr>
+          <w:rFonts w:hint="eastAsia"/>
+          <w:b/>
+          <w:color w:val="385623" w:themeColor="accent6" w:themeShade="80"/>
+        </w:rPr>
+        <w:t xml:space="preserve"> 및 구현할 기능</w:t>
+      </w:r>
+      <w:r>
+        <w:rPr>
+          <w:rFonts w:hint="eastAsia"/>
+          <w:b/>
+          <w:color w:val="385623" w:themeColor="accent6" w:themeShade="80"/>
+        </w:rPr>
+        <w:t xml:space="preserve">을 기반으로 </w:t>
+      </w:r>
+      <w:r>
+        <w:rPr>
+          <w:b/>
+          <w:color w:val="385623" w:themeColor="accent6" w:themeShade="80"/>
+        </w:rPr>
+        <w:t>ER Diagram</w:t>
+      </w:r>
+      <w:r>
+        <w:rPr>
+          <w:rFonts w:hint="eastAsia"/>
+          <w:b/>
+          <w:color w:val="385623" w:themeColor="accent6" w:themeShade="80"/>
+        </w:rPr>
+        <w:t>을 만들었다.</w:t>
+      </w:r>
+    </w:p>
+    <w:p>
+      <w:pPr>
+        <w:ind w:firstLine="800"/>
+        <w:jc w:val="center"/>
+        <w:rPr>
+          <w:b/>
+          <w:color w:val="385623" w:themeColor="accent6" w:themeShade="80"/>
+        </w:rPr>
+      </w:pPr>
+    </w:p>
+    <w:p>
+      <w:pPr>
+        <w:ind w:firstLine="800"/>
+        <w:jc w:val="center"/>
+        <w:rPr>
+          <w:b/>
+          <w:color w:val="385623" w:themeColor="accent6" w:themeShade="80"/>
+        </w:rPr>
+      </w:pPr>
+    </w:p>
+    <w:p>
+      <w:pPr>
+        <w:ind w:firstLine="800"/>
+        <w:jc w:val="center"/>
+        <w:rPr>
+          <w:b/>
+          <w:color w:val="385623" w:themeColor="accent6" w:themeShade="80"/>
+        </w:rPr>
+      </w:pPr>
+    </w:p>
+    <w:p>
+      <w:pPr>
+        <w:ind w:firstLine="800"/>
+        <w:jc w:val="center"/>
+        <w:rPr>
+          <w:b/>
+          <w:color w:val="385623" w:themeColor="accent6" w:themeShade="80"/>
+        </w:rPr>
+      </w:pPr>
+    </w:p>
+    <w:p>
+      <w:pPr>
+        <w:pStyle w:val="a3"/>
+        <w:numPr>
+          <w:ilvl w:val="0"/>
+          <w:numId w:val="4"/>
+        </w:numPr>
+        <w:ind w:leftChars="0"/>
+        <w:jc w:val="left"/>
+        <w:rPr>
+          <w:b/>
+          <w:color w:val="385623" w:themeColor="accent6" w:themeShade="80"/>
+        </w:rPr>
+      </w:pPr>
+      <w:r>
+        <w:rPr>
+          <w:rFonts w:hint="eastAsia"/>
+          <w:b/>
+          <w:color w:val="385623" w:themeColor="accent6" w:themeShade="80"/>
+        </w:rPr>
+        <w:t>Provider</w:t>
+      </w:r>
+    </w:p>
+    <w:p>
+      <w:pPr>
+        <w:pStyle w:val="a3"/>
+        <w:ind w:leftChars="0" w:left="1160"/>
+        <w:jc w:val="left"/>
+        <w:rPr>
+          <w:b/>
+          <w:color w:val="385623" w:themeColor="accent6" w:themeShade="80"/>
+        </w:rPr>
+      </w:pPr>
+      <w:r>
+        <w:rPr>
+          <w:noProof/>
+        </w:rPr>
+        <w:drawing>
+          <wp:inline distT="0" distB="0" distL="0" distR="0" wp14:anchorId="6ED83425" wp14:editId="1FDD4A67">
+            <wp:extent cx="2635250" cy="2253980"/>
+            <wp:effectExtent l="0" t="0" r="0" b="0"/>
+            <wp:docPr id="10" name="그림 10"/>
+            <wp:cNvGraphicFramePr>
+              <a:graphicFrameLocks xmlns:a="http://schemas.openxmlformats.org/drawingml/2006/main" noChangeAspect="1"/>
+            </wp:cNvGraphicFramePr>
+            <a:graphic xmlns:a="http://schemas.openxmlformats.org/drawingml/2006/main">
+              <a:graphicData uri="http://schemas.openxmlformats.org/drawingml/2006/picture">
+                <pic:pic xmlns:pic="http://schemas.openxmlformats.org/drawingml/2006/picture">
+                  <pic:nvPicPr>
+                    <pic:cNvPr id="1" name=""/>
+                    <pic:cNvPicPr/>
+                  </pic:nvPicPr>
+                  <pic:blipFill>
+                    <a:blip r:embed="rId11"/>
+                    <a:stretch>
+                      <a:fillRect/>
+                    </a:stretch>
+                  </pic:blipFill>
+                  <pic:spPr>
+                    <a:xfrm>
+                      <a:off x="0" y="0"/>
+                      <a:ext cx="2680819" cy="2292956"/>
+                    </a:xfrm>
+                    <a:prstGeom prst="rect">
+                      <a:avLst/>
+                    </a:prstGeom>
+                  </pic:spPr>
+                </pic:pic>
+              </a:graphicData>
+            </a:graphic>
+          </wp:inline>
+        </w:drawing>
+      </w:r>
+    </w:p>
+    <w:p>
+      <w:pPr>
+        <w:pStyle w:val="a3"/>
+        <w:ind w:leftChars="0" w:left="1160"/>
+        <w:rPr>
+          <w:b/>
+          <w:color w:val="385623" w:themeColor="accent6" w:themeShade="80"/>
+        </w:rPr>
+      </w:pPr>
+      <w:r>
+        <w:rPr>
+          <w:rFonts w:hint="eastAsia"/>
+          <w:b/>
+          <w:color w:val="385623" w:themeColor="accent6" w:themeShade="80"/>
+        </w:rPr>
+        <w:t>상</w:t>
+      </w:r>
+      <w:r>
+        <w:rPr>
+          <w:rFonts w:hint="eastAsia"/>
+          <w:b/>
+          <w:color w:val="385623" w:themeColor="accent6" w:themeShade="80"/>
+        </w:rPr>
+        <w:t>품을 등록하고,</w:t>
+      </w:r>
+      <w:r>
+        <w:rPr>
+          <w:b/>
+          <w:color w:val="385623" w:themeColor="accent6" w:themeShade="80"/>
+        </w:rPr>
+        <w:t xml:space="preserve"> </w:t>
+      </w:r>
+      <w:r>
+        <w:rPr>
+          <w:rFonts w:hint="eastAsia"/>
+          <w:b/>
+          <w:color w:val="385623" w:themeColor="accent6" w:themeShade="80"/>
+        </w:rPr>
+        <w:t xml:space="preserve">판매하는 </w:t>
+      </w:r>
+      <w:r>
+        <w:rPr>
+          <w:rFonts w:hint="eastAsia"/>
+          <w:b/>
+          <w:color w:val="385623" w:themeColor="accent6" w:themeShade="80"/>
+        </w:rPr>
+        <w:t>객체를</w:t>
+      </w:r>
+      <w:r>
+        <w:rPr>
+          <w:rFonts w:hint="eastAsia"/>
+          <w:b/>
+          <w:color w:val="385623" w:themeColor="accent6" w:themeShade="80"/>
+        </w:rPr>
+        <w:t xml:space="preserve"> 나타낸다.</w:t>
+      </w:r>
+      <w:r>
+        <w:rPr>
+          <w:b/>
+          <w:color w:val="385623" w:themeColor="accent6" w:themeShade="80"/>
+        </w:rPr>
+        <w:t xml:space="preserve"> </w:t>
+      </w:r>
+      <w:r>
+        <w:rPr>
+          <w:rFonts w:hint="eastAsia"/>
+          <w:b/>
+          <w:color w:val="385623" w:themeColor="accent6" w:themeShade="80"/>
+        </w:rPr>
+        <w:t xml:space="preserve">Provider : </w:t>
+      </w:r>
+      <w:r>
+        <w:rPr>
+          <w:b/>
+          <w:color w:val="385623" w:themeColor="accent6" w:themeShade="80"/>
+        </w:rPr>
+        <w:t>Item = 1 : N</w:t>
+      </w:r>
+      <w:r>
+        <w:rPr>
+          <w:rFonts w:hint="eastAsia"/>
+          <w:b/>
+          <w:color w:val="385623" w:themeColor="accent6" w:themeShade="80"/>
+        </w:rPr>
+        <w:t xml:space="preserve"> </w:t>
+      </w:r>
+      <w:r>
+        <w:rPr>
+          <w:b/>
+          <w:color w:val="385623" w:themeColor="accent6" w:themeShade="80"/>
+        </w:rPr>
+        <w:t xml:space="preserve">(sell) </w:t>
+      </w:r>
+      <w:r>
+        <w:rPr>
+          <w:rFonts w:hint="eastAsia"/>
+          <w:b/>
+          <w:color w:val="385623" w:themeColor="accent6" w:themeShade="80"/>
+        </w:rPr>
+        <w:t>관계이고,</w:t>
+      </w:r>
+      <w:r>
+        <w:rPr>
+          <w:b/>
+          <w:color w:val="385623" w:themeColor="accent6" w:themeShade="80"/>
+        </w:rPr>
+        <w:t xml:space="preserve"> Item</w:t>
+      </w:r>
+      <w:r>
+        <w:rPr>
+          <w:rFonts w:hint="eastAsia"/>
+          <w:b/>
+          <w:color w:val="385623" w:themeColor="accent6" w:themeShade="80"/>
+        </w:rPr>
+        <w:t xml:space="preserve">에서 </w:t>
+      </w:r>
+      <w:r>
+        <w:rPr>
+          <w:b/>
+          <w:color w:val="385623" w:themeColor="accent6" w:themeShade="80"/>
+        </w:rPr>
+        <w:t>Provider</w:t>
+      </w:r>
+      <w:r>
+        <w:rPr>
+          <w:rFonts w:hint="eastAsia"/>
+          <w:b/>
+          <w:color w:val="385623" w:themeColor="accent6" w:themeShade="80"/>
+        </w:rPr>
+        <w:t xml:space="preserve">의 id를 저장하는 방식으로 </w:t>
+      </w:r>
+      <w:r>
+        <w:rPr>
+          <w:rFonts w:hint="eastAsia"/>
+          <w:b/>
+          <w:color w:val="385623" w:themeColor="accent6" w:themeShade="80"/>
+        </w:rPr>
+        <w:t xml:space="preserve">관계를 </w:t>
+      </w:r>
+      <w:r>
+        <w:rPr>
+          <w:rFonts w:hint="eastAsia"/>
+          <w:b/>
+          <w:color w:val="385623" w:themeColor="accent6" w:themeShade="80"/>
+        </w:rPr>
+        <w:t>구현</w:t>
+      </w:r>
+      <w:r>
+        <w:rPr>
+          <w:rFonts w:hint="eastAsia"/>
+          <w:b/>
+          <w:color w:val="385623" w:themeColor="accent6" w:themeShade="80"/>
+        </w:rPr>
+        <w:t>한다</w:t>
+      </w:r>
+      <w:r>
+        <w:rPr>
+          <w:rFonts w:hint="eastAsia"/>
+          <w:b/>
+          <w:color w:val="385623" w:themeColor="accent6" w:themeShade="80"/>
+        </w:rPr>
+        <w:t>.</w:t>
+      </w:r>
+    </w:p>
+    <w:p>
+      <w:pPr>
+        <w:widowControl/>
+        <w:wordWrap/>
+        <w:autoSpaceDE/>
+        <w:autoSpaceDN/>
+        <w:rPr>
+          <w:b/>
+          <w:color w:val="385623" w:themeColor="accent6" w:themeShade="80"/>
+        </w:rPr>
+      </w:pPr>
+    </w:p>
+    <w:p>
+      <w:pPr>
+        <w:pStyle w:val="a3"/>
+        <w:numPr>
+          <w:ilvl w:val="0"/>
+          <w:numId w:val="4"/>
+        </w:numPr>
+        <w:ind w:leftChars="0"/>
+        <w:rPr>
+          <w:b/>
+          <w:color w:val="385623" w:themeColor="accent6" w:themeShade="80"/>
+        </w:rPr>
+      </w:pPr>
+      <w:r>
+        <w:rPr>
+          <w:b/>
+          <w:color w:val="385623" w:themeColor="accent6" w:themeShade="80"/>
+        </w:rPr>
+        <w:t>Item</w:t>
+      </w:r>
+    </w:p>
+    <w:p>
+      <w:pPr>
+        <w:ind w:firstLine="800"/>
+        <w:rPr>
+          <w:b/>
+          <w:color w:val="385623" w:themeColor="accent6" w:themeShade="80"/>
+        </w:rPr>
+      </w:pPr>
+      <w:r>
+        <w:rPr>
+          <w:noProof/>
+        </w:rPr>
+        <w:drawing>
+          <wp:inline distT="0" distB="0" distL="0" distR="0" wp14:anchorId="5F78E5CA" wp14:editId="543BA6A9">
+            <wp:extent cx="3275646" cy="1676400"/>
+            <wp:effectExtent l="0" t="0" r="1270" b="0"/>
+            <wp:docPr id="11" name="그림 11"/>
+            <wp:cNvGraphicFramePr>
+              <a:graphicFrameLocks xmlns:a="http://schemas.openxmlformats.org/drawingml/2006/main" noChangeAspect="1"/>
+            </wp:cNvGraphicFramePr>
+            <a:graphic xmlns:a="http://schemas.openxmlformats.org/drawingml/2006/main">
+              <a:graphicData uri="http://schemas.openxmlformats.org/drawingml/2006/picture">
+                <pic:pic xmlns:pic="http://schemas.openxmlformats.org/drawingml/2006/picture">
+                  <pic:nvPicPr>
+                    <pic:cNvPr id="1" name=""/>
+                    <pic:cNvPicPr/>
+                  </pic:nvPicPr>
+                  <pic:blipFill>
+                    <a:blip r:embed="rId12"/>
+                    <a:stretch>
+                      <a:fillRect/>
+                    </a:stretch>
+                  </pic:blipFill>
+                  <pic:spPr>
+                    <a:xfrm>
+                      <a:off x="0" y="0"/>
+                      <a:ext cx="3299447" cy="1688581"/>
+                    </a:xfrm>
+                    <a:prstGeom prst="rect">
+                      <a:avLst/>
+                    </a:prstGeom>
+                  </pic:spPr>
+                </pic:pic>
+              </a:graphicData>
+            </a:graphic>
+          </wp:inline>
+        </w:drawing>
+      </w:r>
+    </w:p>
+    <w:p>
+      <w:pPr>
+        <w:ind w:left="1160"/>
+        <w:rPr>
+          <w:b/>
+          <w:color w:val="385623" w:themeColor="accent6" w:themeShade="80"/>
+        </w:rPr>
+      </w:pPr>
+      <w:r>
+        <w:rPr>
+          <w:rFonts w:hint="eastAsia"/>
+          <w:b/>
+          <w:color w:val="385623" w:themeColor="accent6" w:themeShade="80"/>
+        </w:rPr>
+        <w:t>상</w:t>
+      </w:r>
+      <w:r>
+        <w:rPr>
+          <w:rFonts w:hint="eastAsia"/>
+          <w:b/>
+          <w:color w:val="385623" w:themeColor="accent6" w:themeShade="80"/>
+        </w:rPr>
+        <w:t>품을 나타낸다.</w:t>
+      </w:r>
+      <w:r>
+        <w:rPr>
+          <w:b/>
+          <w:color w:val="385623" w:themeColor="accent6" w:themeShade="80"/>
+        </w:rPr>
+        <w:t xml:space="preserve"> </w:t>
+      </w:r>
+      <w:r>
+        <w:rPr>
+          <w:rFonts w:hint="eastAsia"/>
+          <w:b/>
+          <w:color w:val="385623" w:themeColor="accent6" w:themeShade="80"/>
+        </w:rPr>
+        <w:t xml:space="preserve">Provider, </w:t>
+      </w:r>
+      <w:r>
+        <w:rPr>
+          <w:b/>
+          <w:color w:val="385623" w:themeColor="accent6" w:themeShade="80"/>
+        </w:rPr>
+        <w:t>Shipping, Option, Use</w:t>
+      </w:r>
+      <w:r>
+        <w:rPr>
+          <w:rFonts w:hint="eastAsia"/>
+          <w:b/>
+          <w:color w:val="385623" w:themeColor="accent6" w:themeShade="80"/>
+        </w:rPr>
+        <w:t>r</w:t>
+      </w:r>
+      <w:r>
+        <w:rPr>
+          <w:b/>
+          <w:color w:val="385623" w:themeColor="accent6" w:themeShade="80"/>
+        </w:rPr>
+        <w:t>(</w:t>
+      </w:r>
+      <w:r>
+        <w:rPr>
+          <w:rFonts w:hint="eastAsia"/>
+          <w:b/>
+          <w:color w:val="385623" w:themeColor="accent6" w:themeShade="80"/>
+        </w:rPr>
+        <w:t>Purchased, Wish</w:t>
+      </w:r>
+      <w:r>
+        <w:rPr>
+          <w:b/>
+          <w:color w:val="385623" w:themeColor="accent6" w:themeShade="80"/>
+        </w:rPr>
+        <w:t>)</w:t>
+      </w:r>
+      <w:r>
+        <w:rPr>
+          <w:rFonts w:hint="eastAsia"/>
+          <w:b/>
+          <w:color w:val="385623" w:themeColor="accent6" w:themeShade="80"/>
+        </w:rPr>
+        <w:t>와 모두 관계를 갖고 있다.</w:t>
+      </w:r>
+    </w:p>
+    <w:p>
+      <w:pPr>
+        <w:ind w:left="1160"/>
+        <w:rPr>
+          <w:b/>
+          <w:color w:val="385623" w:themeColor="accent6" w:themeShade="80"/>
+        </w:rPr>
+      </w:pPr>
+    </w:p>
+    <w:p>
+      <w:pPr>
+        <w:pStyle w:val="a3"/>
+        <w:numPr>
+          <w:ilvl w:val="0"/>
+          <w:numId w:val="4"/>
+        </w:numPr>
+        <w:ind w:leftChars="0"/>
+        <w:rPr>
+          <w:b/>
+          <w:color w:val="385623" w:themeColor="accent6" w:themeShade="80"/>
+        </w:rPr>
+      </w:pPr>
+      <w:r>
+        <w:rPr>
+          <w:b/>
+          <w:color w:val="385623" w:themeColor="accent6" w:themeShade="80"/>
+        </w:rPr>
+        <w:t>Shipping</w:t>
+      </w:r>
+    </w:p>
+    <w:p>
+      <w:pPr>
+        <w:ind w:left="800"/>
+        <w:rPr>
+          <w:b/>
+          <w:color w:val="385623" w:themeColor="accent6" w:themeShade="80"/>
+        </w:rPr>
+      </w:pPr>
+      <w:r>
+        <w:rPr>
+          <w:noProof/>
+        </w:rPr>
+        <w:drawing>
+          <wp:inline distT="0" distB="0" distL="0" distR="0" wp14:anchorId="55C37A6D" wp14:editId="12727D30">
+            <wp:extent cx="5080000" cy="3108446"/>
+            <wp:effectExtent l="0" t="0" r="6350" b="0"/>
+            <wp:docPr id="12" name="그림 12"/>
+            <wp:cNvGraphicFramePr>
+              <a:graphicFrameLocks xmlns:a="http://schemas.openxmlformats.org/drawingml/2006/main" noChangeAspect="1"/>
+            </wp:cNvGraphicFramePr>
+            <a:graphic xmlns:a="http://schemas.openxmlformats.org/drawingml/2006/main">
+              <a:graphicData uri="http://schemas.openxmlformats.org/drawingml/2006/picture">
+                <pic:pic xmlns:pic="http://schemas.openxmlformats.org/drawingml/2006/picture">
+                  <pic:nvPicPr>
+                    <pic:cNvPr id="1" name=""/>
+                    <pic:cNvPicPr/>
+                  </pic:nvPicPr>
+                  <pic:blipFill>
+                    <a:blip r:embed="rId13"/>
+                    <a:stretch>
+                      <a:fillRect/>
+                    </a:stretch>
+                  </pic:blipFill>
+                  <pic:spPr>
+                    <a:xfrm>
+                      <a:off x="0" y="0"/>
+                      <a:ext cx="5188272" cy="3174698"/>
+                    </a:xfrm>
+                    <a:prstGeom prst="rect">
+                      <a:avLst/>
+                    </a:prstGeom>
+                  </pic:spPr>
+                </pic:pic>
+              </a:graphicData>
+            </a:graphic>
+          </wp:inline>
+        </w:drawing>
+      </w:r>
+    </w:p>
+    <w:p>
+      <w:pPr>
+        <w:pStyle w:val="a3"/>
+        <w:ind w:leftChars="0" w:left="1160"/>
+        <w:rPr>
+          <w:b/>
+          <w:color w:val="385623" w:themeColor="accent6" w:themeShade="80"/>
+        </w:rPr>
+      </w:pPr>
+      <w:r>
+        <w:rPr>
+          <w:rFonts w:hint="eastAsia"/>
+          <w:b/>
+          <w:color w:val="385623" w:themeColor="accent6" w:themeShade="80"/>
+        </w:rPr>
+        <w:t>상품의 배송 방식을 저장하는 객체를 표현한다.</w:t>
+      </w:r>
+      <w:r>
+        <w:rPr>
+          <w:b/>
+          <w:color w:val="385623" w:themeColor="accent6" w:themeShade="80"/>
+        </w:rPr>
+        <w:t xml:space="preserve"> </w:t>
+      </w:r>
+      <w:r>
+        <w:rPr>
+          <w:rFonts w:hint="eastAsia"/>
+          <w:b/>
+          <w:color w:val="385623" w:themeColor="accent6" w:themeShade="80"/>
+        </w:rPr>
+        <w:t>S</w:t>
+      </w:r>
+      <w:r>
+        <w:rPr>
+          <w:b/>
+          <w:color w:val="385623" w:themeColor="accent6" w:themeShade="80"/>
+        </w:rPr>
+        <w:t>hipping : Item = N : 1(has)</w:t>
+      </w:r>
+      <w:r>
+        <w:rPr>
+          <w:rFonts w:hint="eastAsia"/>
+          <w:b/>
+          <w:color w:val="385623" w:themeColor="accent6" w:themeShade="80"/>
+        </w:rPr>
+        <w:t>관계이고,</w:t>
+      </w:r>
+    </w:p>
+    <w:p>
+      <w:pPr>
+        <w:pStyle w:val="a3"/>
+        <w:ind w:leftChars="0" w:left="1160"/>
+        <w:rPr>
+          <w:b/>
+          <w:color w:val="385623" w:themeColor="accent6" w:themeShade="80"/>
+        </w:rPr>
+      </w:pPr>
+      <w:r>
+        <w:rPr>
+          <w:rFonts w:hint="eastAsia"/>
+          <w:b/>
+          <w:color w:val="385623" w:themeColor="accent6" w:themeShade="80"/>
+        </w:rPr>
+        <w:t xml:space="preserve">Shipping에서 </w:t>
+      </w:r>
+      <w:r>
+        <w:rPr>
+          <w:b/>
+          <w:color w:val="385623" w:themeColor="accent6" w:themeShade="80"/>
+        </w:rPr>
+        <w:t>Item</w:t>
+      </w:r>
+      <w:r>
+        <w:rPr>
+          <w:rFonts w:hint="eastAsia"/>
+          <w:b/>
+          <w:color w:val="385623" w:themeColor="accent6" w:themeShade="80"/>
+        </w:rPr>
+        <w:t xml:space="preserve">의 </w:t>
+      </w:r>
+      <w:r>
+        <w:rPr>
+          <w:b/>
+          <w:color w:val="385623" w:themeColor="accent6" w:themeShade="80"/>
+        </w:rPr>
+        <w:t>id</w:t>
+      </w:r>
+      <w:r>
+        <w:rPr>
+          <w:rFonts w:hint="eastAsia"/>
+          <w:b/>
+          <w:color w:val="385623" w:themeColor="accent6" w:themeShade="80"/>
+        </w:rPr>
+        <w:t>를 저장하는 방식으로 관계를 구현한다.</w:t>
+      </w:r>
+    </w:p>
+    <w:p>
+      <w:pPr>
+        <w:pStyle w:val="a3"/>
+        <w:ind w:leftChars="0" w:left="1160"/>
+        <w:rPr>
+          <w:b/>
+          <w:color w:val="385623" w:themeColor="accent6" w:themeShade="80"/>
+        </w:rPr>
+      </w:pPr>
+    </w:p>
+    <w:p>
+      <w:pPr>
+        <w:widowControl/>
+        <w:wordWrap/>
+        <w:autoSpaceDE/>
+        <w:autoSpaceDN/>
+        <w:rPr>
+          <w:b/>
+          <w:color w:val="385623" w:themeColor="accent6" w:themeShade="80"/>
+        </w:rPr>
+      </w:pPr>
+      <w:r>
+        <w:rPr>
+          <w:b/>
+          <w:color w:val="385623" w:themeColor="accent6" w:themeShade="80"/>
+        </w:rPr>
+        <w:br w:type="page"/>
+      </w:r>
+    </w:p>
+    <w:p>
+      <w:pPr>
+        <w:pStyle w:val="a3"/>
+        <w:numPr>
+          <w:ilvl w:val="0"/>
+          <w:numId w:val="4"/>
+        </w:numPr>
+        <w:ind w:leftChars="0"/>
+        <w:rPr>
+          <w:b/>
+          <w:color w:val="385623" w:themeColor="accent6" w:themeShade="80"/>
+        </w:rPr>
+      </w:pPr>
+      <w:r>
+        <w:rPr>
+          <w:b/>
+          <w:color w:val="385623" w:themeColor="accent6" w:themeShade="80"/>
+        </w:rPr>
+        <w:lastRenderedPageBreak/>
+        <w:t>Option</w:t>
+      </w:r>
+    </w:p>
+    <w:p>
+      <w:pPr>
+        <w:ind w:left="800"/>
+        <w:rPr>
+          <w:b/>
+          <w:color w:val="385623" w:themeColor="accent6" w:themeShade="80"/>
+        </w:rPr>
+      </w:pPr>
+      <w:r>
+        <w:rPr>
+          <w:noProof/>
+        </w:rPr>
+        <w:drawing>
+          <wp:inline distT="0" distB="0" distL="0" distR="0" wp14:anchorId="3B65E1F9" wp14:editId="111DB858">
+            <wp:extent cx="5101134" cy="3232150"/>
+            <wp:effectExtent l="0" t="0" r="4445" b="6350"/>
+            <wp:docPr id="6" name="그림 6"/>
+            <wp:cNvGraphicFramePr>
+              <a:graphicFrameLocks xmlns:a="http://schemas.openxmlformats.org/drawingml/2006/main" noChangeAspect="1"/>
+            </wp:cNvGraphicFramePr>
+            <a:graphic xmlns:a="http://schemas.openxmlformats.org/drawingml/2006/main">
+              <a:graphicData uri="http://schemas.openxmlformats.org/drawingml/2006/picture">
+                <pic:pic xmlns:pic="http://schemas.openxmlformats.org/drawingml/2006/picture">
+                  <pic:nvPicPr>
+                    <pic:cNvPr id="1" name=""/>
+                    <pic:cNvPicPr/>
+                  </pic:nvPicPr>
+                  <pic:blipFill>
+                    <a:blip r:embed="rId14"/>
+                    <a:stretch>
+                      <a:fillRect/>
+                    </a:stretch>
+                  </pic:blipFill>
+                  <pic:spPr>
+                    <a:xfrm>
+                      <a:off x="0" y="0"/>
+                      <a:ext cx="5116669" cy="3241993"/>
+                    </a:xfrm>
+                    <a:prstGeom prst="rect">
+                      <a:avLst/>
+                    </a:prstGeom>
+                  </pic:spPr>
+                </pic:pic>
+              </a:graphicData>
+            </a:graphic>
+          </wp:inline>
+        </w:drawing>
+      </w:r>
+    </w:p>
+    <w:p>
+      <w:pPr>
+        <w:pStyle w:val="a3"/>
+        <w:ind w:leftChars="0" w:left="1160"/>
+        <w:rPr>
+          <w:b/>
+          <w:color w:val="385623" w:themeColor="accent6" w:themeShade="80"/>
+        </w:rPr>
+      </w:pPr>
+      <w:r>
+        <w:rPr>
+          <w:rFonts w:hint="eastAsia"/>
+          <w:b/>
+          <w:color w:val="385623" w:themeColor="accent6" w:themeShade="80"/>
+        </w:rPr>
+        <w:t xml:space="preserve">상품 구매 시 </w:t>
+      </w:r>
+      <w:r>
+        <w:rPr>
+          <w:rFonts w:hint="eastAsia"/>
+          <w:b/>
+          <w:color w:val="385623" w:themeColor="accent6" w:themeShade="80"/>
+        </w:rPr>
+        <w:t xml:space="preserve">선택하는 </w:t>
+      </w:r>
+      <w:r>
+        <w:rPr>
+          <w:b/>
+          <w:color w:val="385623" w:themeColor="accent6" w:themeShade="80"/>
+        </w:rPr>
+        <w:t>option</w:t>
+      </w:r>
+      <w:r>
+        <w:rPr>
+          <w:rFonts w:hint="eastAsia"/>
+          <w:b/>
+          <w:color w:val="385623" w:themeColor="accent6" w:themeShade="80"/>
+        </w:rPr>
+        <w:t>을 표현한다.</w:t>
+      </w:r>
+      <w:r>
+        <w:rPr>
+          <w:b/>
+          <w:color w:val="385623" w:themeColor="accent6" w:themeShade="80"/>
+        </w:rPr>
+        <w:t xml:space="preserve"> </w:t>
+      </w:r>
+      <w:r>
+        <w:rPr>
+          <w:b/>
+          <w:color w:val="385623" w:themeColor="accent6" w:themeShade="80"/>
+        </w:rPr>
+        <w:t>Item : Option = 1 : N(has)</w:t>
+      </w:r>
+      <w:r>
+        <w:rPr>
+          <w:rFonts w:hint="eastAsia"/>
+          <w:b/>
+          <w:color w:val="385623" w:themeColor="accent6" w:themeShade="80"/>
+        </w:rPr>
+        <w:t>관계이고,</w:t>
+      </w:r>
+    </w:p>
+    <w:p>
+      <w:pPr>
+        <w:pStyle w:val="a3"/>
+        <w:ind w:leftChars="0" w:left="1160"/>
+        <w:rPr>
+          <w:b/>
+          <w:color w:val="385623" w:themeColor="accent6" w:themeShade="80"/>
+        </w:rPr>
+      </w:pPr>
+      <w:r>
+        <w:rPr>
+          <w:b/>
+          <w:color w:val="385623" w:themeColor="accent6" w:themeShade="80"/>
+        </w:rPr>
+        <w:t>Option</w:t>
+      </w:r>
+      <w:r>
+        <w:rPr>
+          <w:rFonts w:hint="eastAsia"/>
+          <w:b/>
+          <w:color w:val="385623" w:themeColor="accent6" w:themeShade="80"/>
+        </w:rPr>
+        <w:t xml:space="preserve">에서 </w:t>
+      </w:r>
+      <w:r>
+        <w:rPr>
+          <w:b/>
+          <w:color w:val="385623" w:themeColor="accent6" w:themeShade="80"/>
+        </w:rPr>
+        <w:t>item</w:t>
+      </w:r>
+      <w:r>
+        <w:rPr>
+          <w:rFonts w:hint="eastAsia"/>
+          <w:b/>
+          <w:color w:val="385623" w:themeColor="accent6" w:themeShade="80"/>
+        </w:rPr>
+        <w:t xml:space="preserve">의 </w:t>
+      </w:r>
+      <w:r>
+        <w:rPr>
+          <w:b/>
+          <w:color w:val="385623" w:themeColor="accent6" w:themeShade="80"/>
+        </w:rPr>
+        <w:t>id</w:t>
+      </w:r>
+      <w:r>
+        <w:rPr>
+          <w:rFonts w:hint="eastAsia"/>
+          <w:b/>
+          <w:color w:val="385623" w:themeColor="accent6" w:themeShade="80"/>
+        </w:rPr>
+        <w:t>를 저장하는 방식으로 관계를 구현한다.</w:t>
+      </w:r>
+      <w:r>
+        <w:rPr>
+          <w:b/>
+          <w:color w:val="385623" w:themeColor="accent6" w:themeShade="80"/>
+        </w:rPr>
+        <w:t xml:space="preserve"> </w:t>
+      </w:r>
+    </w:p>
+    <w:p>
+      <w:pPr>
+        <w:widowControl/>
+        <w:wordWrap/>
+        <w:autoSpaceDE/>
+        <w:autoSpaceDN/>
+        <w:rPr>
+          <w:b/>
+          <w:color w:val="385623" w:themeColor="accent6" w:themeShade="80"/>
+        </w:rPr>
+      </w:pPr>
+      <w:r>
+        <w:rPr>
+          <w:b/>
+          <w:color w:val="385623" w:themeColor="accent6" w:themeShade="80"/>
+        </w:rPr>
+        <w:br w:type="page"/>
+      </w:r>
+    </w:p>
+    <w:p>
+      <w:pPr>
+        <w:pStyle w:val="a3"/>
+        <w:numPr>
+          <w:ilvl w:val="0"/>
+          <w:numId w:val="4"/>
+        </w:numPr>
+        <w:ind w:leftChars="0"/>
+        <w:rPr>
+          <w:b/>
+          <w:color w:val="385623" w:themeColor="accent6" w:themeShade="80"/>
+        </w:rPr>
+      </w:pPr>
+      <w:r>
+        <w:rPr>
+          <w:noProof/>
+        </w:rPr>
+        <w:lastRenderedPageBreak/>
+        <w:drawing>
+          <wp:anchor distT="0" distB="0" distL="114300" distR="114300" simplePos="0" relativeHeight="251660288" behindDoc="1" locked="0" layoutInCell="1" allowOverlap="1" wp14:anchorId="2CB0B07F" wp14:editId="116FD533">
+            <wp:simplePos x="0" y="0"/>
+            <wp:positionH relativeFrom="page">
+              <wp:align>left</wp:align>
+            </wp:positionH>
+            <wp:positionV relativeFrom="paragraph">
+              <wp:posOffset>266065</wp:posOffset>
+            </wp:positionV>
+            <wp:extent cx="7571484" cy="2317750"/>
+            <wp:effectExtent l="0" t="0" r="0" b="6350"/>
+            <wp:wrapTight wrapText="bothSides">
+              <wp:wrapPolygon edited="0">
+                <wp:start x="0" y="0"/>
+                <wp:lineTo x="0" y="21482"/>
+                <wp:lineTo x="21522" y="21482"/>
+                <wp:lineTo x="21522" y="0"/>
+                <wp:lineTo x="0" y="0"/>
+              </wp:wrapPolygon>
+            </wp:wrapTight>
+            <wp:docPr id="8" name="그림 8"/>
+            <wp:cNvGraphicFramePr>
+              <a:graphicFrameLocks xmlns:a="http://schemas.openxmlformats.org/drawingml/2006/main" noChangeAspect="1"/>
+            </wp:cNvGraphicFramePr>
+            <a:graphic xmlns:a="http://schemas.openxmlformats.org/drawingml/2006/main">
+              <a:graphicData uri="http://schemas.openxmlformats.org/drawingml/2006/picture">
+                <pic:pic xmlns:pic="http://schemas.openxmlformats.org/drawingml/2006/picture">
+                  <pic:nvPicPr>
+                    <pic:cNvPr id="1" name=""/>
+                    <pic:cNvPicPr/>
+                  </pic:nvPicPr>
+                  <pic:blipFill>
+                    <a:blip r:embed="rId15" cstate="print">
+                      <a:extLst>
+                        <a:ext uri="{28A0092B-C50C-407E-A947-70E740481C1C}">
+                          <a14:useLocalDpi xmlns:a14="http://schemas.microsoft.com/office/drawing/2010/main" val="0"/>
+                        </a:ext>
+                      </a:extLst>
+                    </a:blip>
+                    <a:stretch>
+                      <a:fillRect/>
+                    </a:stretch>
+                  </pic:blipFill>
+                  <pic:spPr>
+                    <a:xfrm>
+                      <a:off x="0" y="0"/>
+                      <a:ext cx="7571484" cy="2317750"/>
+                    </a:xfrm>
+                    <a:prstGeom prst="rect">
+                      <a:avLst/>
+                    </a:prstGeom>
+                  </pic:spPr>
+                </pic:pic>
+              </a:graphicData>
+            </a:graphic>
+            <wp14:sizeRelH relativeFrom="margin">
+              <wp14:pctWidth>0</wp14:pctWidth>
+            </wp14:sizeRelH>
+            <wp14:sizeRelV relativeFrom="margin">
+              <wp14:pctHeight>0</wp14:pctHeight>
+            </wp14:sizeRelV>
+          </wp:anchor>
+        </w:drawing>
+      </w:r>
+      <w:r>
+        <w:rPr>
+          <w:b/>
+          <w:color w:val="385623" w:themeColor="accent6" w:themeShade="80"/>
+        </w:rPr>
+        <w:t>User</w:t>
+      </w:r>
+    </w:p>
+    <w:p>
+      <w:pPr>
+        <w:pStyle w:val="a3"/>
+        <w:ind w:leftChars="0" w:left="1160"/>
+        <w:rPr>
+          <w:b/>
+          <w:color w:val="385623" w:themeColor="accent6" w:themeShade="80"/>
+        </w:rPr>
+      </w:pPr>
+      <w:r>
+        <w:rPr>
+          <w:rFonts w:hint="eastAsia"/>
+          <w:b/>
+          <w:color w:val="385623" w:themeColor="accent6" w:themeShade="80"/>
+        </w:rPr>
+        <w:t>상품</w:t>
+      </w:r>
+      <w:r>
+        <w:rPr>
+          <w:rFonts w:hint="eastAsia"/>
+          <w:b/>
+          <w:color w:val="385623" w:themeColor="accent6" w:themeShade="80"/>
+        </w:rPr>
+        <w:t>을 위시리스트(장바구니)에 등록하고,</w:t>
+      </w:r>
+      <w:r>
+        <w:rPr>
+          <w:b/>
+          <w:color w:val="385623" w:themeColor="accent6" w:themeShade="80"/>
+        </w:rPr>
+        <w:t xml:space="preserve"> </w:t>
+      </w:r>
+      <w:r>
+        <w:rPr>
+          <w:rFonts w:hint="eastAsia"/>
+          <w:b/>
+          <w:color w:val="385623" w:themeColor="accent6" w:themeShade="80"/>
+        </w:rPr>
+        <w:t>구매할 수 있는 서비스의 사용자를 객체로 표현한다.</w:t>
+      </w:r>
+      <w:r>
+        <w:rPr>
+          <w:b/>
+          <w:color w:val="385623" w:themeColor="accent6" w:themeShade="80"/>
+        </w:rPr>
+        <w:t xml:space="preserve"> </w:t>
+      </w:r>
+    </w:p>
+    <w:p>
+      <w:pPr>
+        <w:pStyle w:val="a3"/>
+        <w:ind w:leftChars="0" w:left="1160"/>
+        <w:rPr>
+          <w:b/>
+          <w:color w:val="385623" w:themeColor="accent6" w:themeShade="80"/>
+        </w:rPr>
+      </w:pPr>
+      <w:r>
+        <w:rPr>
+          <w:rFonts w:hint="eastAsia"/>
+          <w:b/>
+          <w:color w:val="385623" w:themeColor="accent6" w:themeShade="80"/>
+        </w:rPr>
+        <w:t>상품을 장바구니에 등록하면,</w:t>
+      </w:r>
+      <w:r>
+        <w:rPr>
+          <w:b/>
+          <w:color w:val="385623" w:themeColor="accent6" w:themeShade="80"/>
+        </w:rPr>
+        <w:t xml:space="preserve"> Wish</w:t>
+      </w:r>
+      <w:r>
+        <w:rPr>
+          <w:rFonts w:hint="eastAsia"/>
+          <w:b/>
+          <w:color w:val="385623" w:themeColor="accent6" w:themeShade="80"/>
+        </w:rPr>
+        <w:t>에 추가되고,</w:t>
+      </w:r>
+      <w:r>
+        <w:rPr>
+          <w:rFonts w:hint="eastAsia"/>
+          <w:b/>
+          <w:color w:val="385623" w:themeColor="accent6" w:themeShade="80"/>
+        </w:rPr>
+        <w:t xml:space="preserve"> </w:t>
+      </w:r>
+      <w:r>
+        <w:rPr>
+          <w:rFonts w:hint="eastAsia"/>
+          <w:b/>
+          <w:color w:val="385623" w:themeColor="accent6" w:themeShade="80"/>
+        </w:rPr>
+        <w:t xml:space="preserve">상품을 구매하면 </w:t>
+      </w:r>
+      <w:r>
+        <w:rPr>
+          <w:b/>
+          <w:color w:val="385623" w:themeColor="accent6" w:themeShade="80"/>
+        </w:rPr>
+        <w:t>Purchased</w:t>
+      </w:r>
+      <w:r>
+        <w:rPr>
+          <w:rFonts w:hint="eastAsia"/>
+          <w:b/>
+          <w:color w:val="385623" w:themeColor="accent6" w:themeShade="80"/>
+        </w:rPr>
+        <w:t>에 추가된다.</w:t>
+      </w:r>
+      <w:r>
+        <w:rPr>
+          <w:b/>
+          <w:color w:val="385623" w:themeColor="accent6" w:themeShade="80"/>
+        </w:rPr>
+        <w:t xml:space="preserve"> Wish</w:t>
+      </w:r>
       <w:r>
         <w:rPr>
           <w:rFonts w:hint="eastAsia"/>
@@ -4051,282 +5293,601 @@
           <w:b/>
           <w:color w:val="385623" w:themeColor="accent6" w:themeShade="80"/>
         </w:rPr>
-        <w:t xml:space="preserve">  </w:t>
-      </w:r>
-      <w:proofErr w:type="spellStart"/>
-      <w:r>
-        <w:rPr>
-          <w:b/>
-          <w:color w:val="385623" w:themeColor="accent6" w:themeShade="80"/>
-        </w:rPr>
-        <w:t>TypeScript</w:t>
-      </w:r>
-      <w:proofErr w:type="spellEnd"/>
-      <w:r>
-        <w:rPr>
-          <w:rFonts w:hint="eastAsia"/>
-          <w:b/>
-          <w:color w:val="385623" w:themeColor="accent6" w:themeShade="80"/>
-        </w:rPr>
-        <w:t>는 보일러플레이트를 만드는 오버헤드가 더 크지만,</w:t>
-      </w:r>
-      <w:r>
-        <w:rPr>
-          <w:b/>
-          <w:color w:val="385623" w:themeColor="accent6" w:themeShade="80"/>
-        </w:rPr>
-        <w:t xml:space="preserve"> </w:t>
-      </w:r>
-      <w:r>
-        <w:rPr>
-          <w:rFonts w:hint="eastAsia"/>
-          <w:b/>
-          <w:color w:val="385623" w:themeColor="accent6" w:themeShade="80"/>
-        </w:rPr>
-        <w:t>완성도를 높이기 위해 사용한다.</w:t>
-      </w:r>
-    </w:p>
-    <w:p>
-      <w:pPr>
-        <w:ind w:firstLine="800"/>
-        <w:rPr>
-          <w:b/>
-          <w:color w:val="385623" w:themeColor="accent6" w:themeShade="80"/>
-        </w:rPr>
-      </w:pPr>
-      <w:r>
-        <w:rPr>
-          <w:b/>
-          <w:color w:val="385623" w:themeColor="accent6" w:themeShade="80"/>
-        </w:rPr>
-        <w:t>Server</w:t>
-      </w:r>
-      <w:r>
-        <w:rPr>
-          <w:rFonts w:hint="eastAsia"/>
-          <w:b/>
-          <w:color w:val="385623" w:themeColor="accent6" w:themeShade="80"/>
-        </w:rPr>
-        <w:t xml:space="preserve">를 만들기 위해 </w:t>
-      </w:r>
-      <w:r>
-        <w:rPr>
-          <w:b/>
-          <w:color w:val="385623" w:themeColor="accent6" w:themeShade="80"/>
-        </w:rPr>
-        <w:t xml:space="preserve">Node.js, Express, </w:t>
-      </w:r>
-      <w:proofErr w:type="spellStart"/>
-      <w:r>
-        <w:rPr>
-          <w:b/>
-          <w:color w:val="385623" w:themeColor="accent6" w:themeShade="80"/>
-        </w:rPr>
-        <w:t>TypeScript</w:t>
-      </w:r>
-      <w:proofErr w:type="spellEnd"/>
-      <w:r>
-        <w:rPr>
-          <w:b/>
-          <w:color w:val="385623" w:themeColor="accent6" w:themeShade="80"/>
-        </w:rPr>
-        <w:t xml:space="preserve">, </w:t>
-      </w:r>
-      <w:proofErr w:type="spellStart"/>
-      <w:r>
-        <w:rPr>
-          <w:b/>
-          <w:color w:val="385623" w:themeColor="accent6" w:themeShade="80"/>
-        </w:rPr>
-        <w:t>TypeORM</w:t>
-      </w:r>
-      <w:proofErr w:type="spellEnd"/>
-      <w:r>
-        <w:rPr>
-          <w:b/>
-          <w:color w:val="385623" w:themeColor="accent6" w:themeShade="80"/>
-        </w:rPr>
-        <w:t>, MySQL, Jest</w:t>
-      </w:r>
-      <w:r>
-        <w:rPr>
-          <w:rFonts w:hint="eastAsia"/>
-          <w:b/>
-          <w:color w:val="385623" w:themeColor="accent6" w:themeShade="80"/>
-        </w:rPr>
-        <w:t>를 사용한다.</w:t>
-      </w:r>
-    </w:p>
-    <w:p>
-      <w:pPr>
-        <w:ind w:firstLine="800"/>
-        <w:rPr>
-          <w:b/>
-          <w:color w:val="385623" w:themeColor="accent6" w:themeShade="80"/>
-        </w:rPr>
-      </w:pPr>
-      <w:r>
-        <w:rPr>
-          <w:rFonts w:hint="eastAsia"/>
-          <w:b/>
-          <w:color w:val="385623" w:themeColor="accent6" w:themeShade="80"/>
-        </w:rPr>
-        <w:t>이전에 경험했기 때문에 익숙한 기술들이고 성능상으로 효율적이며,</w:t>
-      </w:r>
-      <w:r>
-        <w:rPr>
-          <w:b/>
-          <w:color w:val="385623" w:themeColor="accent6" w:themeShade="80"/>
-        </w:rPr>
-        <w:t xml:space="preserve"> Scalability</w:t>
-      </w:r>
-      <w:r>
-        <w:rPr>
-          <w:rFonts w:hint="eastAsia"/>
-          <w:b/>
-          <w:color w:val="385623" w:themeColor="accent6" w:themeShade="80"/>
-        </w:rPr>
-        <w:t>가 뛰어나고 모듈화 하기 좋은</w:t>
-      </w:r>
-      <w:r>
-        <w:rPr>
-          <w:b/>
-          <w:color w:val="385623" w:themeColor="accent6" w:themeShade="80"/>
-        </w:rPr>
-        <w:t>(</w:t>
-      </w:r>
-      <w:r>
-        <w:rPr>
-          <w:rFonts w:hint="eastAsia"/>
-          <w:b/>
-          <w:color w:val="385623" w:themeColor="accent6" w:themeShade="80"/>
-        </w:rPr>
-        <w:t>적극적으로 한다면</w:t>
-      </w:r>
-      <w:r>
-        <w:rPr>
-          <w:b/>
-          <w:color w:val="385623" w:themeColor="accent6" w:themeShade="80"/>
-        </w:rPr>
-        <w:t xml:space="preserve">) </w:t>
-      </w:r>
-      <w:r>
-        <w:rPr>
-          <w:rFonts w:hint="eastAsia"/>
-          <w:b/>
-          <w:color w:val="385623" w:themeColor="accent6" w:themeShade="80"/>
-        </w:rPr>
-        <w:t xml:space="preserve">기술이기 때문에 위와 같은 </w:t>
-      </w:r>
-      <w:r>
-        <w:rPr>
-          <w:b/>
-          <w:color w:val="385623" w:themeColor="accent6" w:themeShade="80"/>
-        </w:rPr>
-        <w:t>Stack</w:t>
-      </w:r>
-      <w:r>
-        <w:rPr>
-          <w:rFonts w:hint="eastAsia"/>
-          <w:b/>
-          <w:color w:val="385623" w:themeColor="accent6" w:themeShade="80"/>
-        </w:rPr>
-        <w:t>을 사용한다.</w:t>
-      </w:r>
-      <w:r>
-        <w:rPr>
-          <w:b/>
-          <w:color w:val="385623" w:themeColor="accent6" w:themeShade="80"/>
-        </w:rPr>
-        <w:t xml:space="preserve"> </w:t>
-      </w:r>
-      <w:r>
-        <w:rPr>
-          <w:rFonts w:hint="eastAsia"/>
-          <w:b/>
-          <w:color w:val="385623" w:themeColor="accent6" w:themeShade="80"/>
-        </w:rPr>
-        <w:t xml:space="preserve">Backend에서는 </w:t>
-      </w:r>
-      <w:r>
-        <w:rPr>
-          <w:b/>
-          <w:color w:val="385623" w:themeColor="accent6" w:themeShade="80"/>
-        </w:rPr>
-        <w:t>API</w:t>
-      </w:r>
-      <w:r>
-        <w:rPr>
-          <w:rFonts w:hint="eastAsia"/>
-          <w:b/>
-          <w:color w:val="385623" w:themeColor="accent6" w:themeShade="80"/>
-        </w:rPr>
-        <w:t xml:space="preserve">에 대해 </w:t>
-      </w:r>
-      <w:r>
-        <w:rPr>
-          <w:b/>
-          <w:color w:val="385623" w:themeColor="accent6" w:themeShade="80"/>
-        </w:rPr>
-        <w:t>Test</w:t>
-      </w:r>
-      <w:r>
-        <w:rPr>
-          <w:rFonts w:hint="eastAsia"/>
-          <w:b/>
-          <w:color w:val="385623" w:themeColor="accent6" w:themeShade="80"/>
-        </w:rPr>
-        <w:t>를 해서 안정성을 보장할 것이다.</w:t>
-      </w:r>
-    </w:p>
-    <w:p>
-      <w:pPr>
-        <w:ind w:firstLine="800"/>
-        <w:rPr>
-          <w:rFonts w:hint="eastAsia"/>
-          <w:b/>
-          <w:color w:val="385623" w:themeColor="accent6" w:themeShade="80"/>
-        </w:rPr>
-      </w:pPr>
-      <w:r>
-        <w:rPr>
-          <w:rFonts w:hint="eastAsia"/>
-          <w:b/>
-          <w:color w:val="385623" w:themeColor="accent6" w:themeShade="80"/>
-        </w:rPr>
-        <w:t xml:space="preserve">구현 양 자체는 적지만, 깔끔한 구조 및 각 </w:t>
-      </w:r>
-      <w:r>
-        <w:rPr>
-          <w:b/>
-          <w:color w:val="385623" w:themeColor="accent6" w:themeShade="80"/>
-        </w:rPr>
-        <w:t>layer</w:t>
-      </w:r>
-      <w:r>
-        <w:rPr>
-          <w:rFonts w:hint="eastAsia"/>
-          <w:b/>
-          <w:color w:val="385623" w:themeColor="accent6" w:themeShade="80"/>
-        </w:rPr>
-        <w:t>에 맞게 정돈된 코드로 구현할 생각이다.</w:t>
-      </w:r>
-    </w:p>
-    <w:p>
-      <w:pPr>
-        <w:rPr>
-          <w:rFonts w:hint="eastAsia"/>
-        </w:rPr>
-      </w:pPr>
-    </w:p>
-    <w:p>
-      <w:pPr>
-        <w:rPr>
-          <w:rFonts w:hint="eastAsia"/>
-        </w:rPr>
-      </w:pPr>
+        <w:t xml:space="preserve">Purchased </w:t>
+      </w:r>
+      <w:r>
+        <w:rPr>
+          <w:rFonts w:hint="eastAsia"/>
+          <w:b/>
+          <w:color w:val="385623" w:themeColor="accent6" w:themeShade="80"/>
+        </w:rPr>
+        <w:t xml:space="preserve">모두 </w:t>
+      </w:r>
+      <w:r>
+        <w:rPr>
+          <w:b/>
+          <w:color w:val="385623" w:themeColor="accent6" w:themeShade="80"/>
+        </w:rPr>
+        <w:t>User</w:t>
+      </w:r>
+      <w:r>
+        <w:rPr>
+          <w:rFonts w:hint="eastAsia"/>
+          <w:b/>
+          <w:color w:val="385623" w:themeColor="accent6" w:themeShade="80"/>
+        </w:rPr>
+        <w:t xml:space="preserve"> </w:t>
+      </w:r>
+      <w:r>
+        <w:rPr>
+          <w:b/>
+          <w:color w:val="385623" w:themeColor="accent6" w:themeShade="80"/>
+        </w:rPr>
+        <w:t>id</w:t>
+      </w:r>
+      <w:r>
+        <w:rPr>
+          <w:rFonts w:hint="eastAsia"/>
+          <w:b/>
+          <w:color w:val="385623" w:themeColor="accent6" w:themeShade="80"/>
+        </w:rPr>
+        <w:t xml:space="preserve">와 </w:t>
+      </w:r>
+      <w:r>
+        <w:rPr>
+          <w:b/>
+          <w:color w:val="385623" w:themeColor="accent6" w:themeShade="80"/>
+        </w:rPr>
+        <w:t>Item id</w:t>
+      </w:r>
+      <w:r>
+        <w:rPr>
+          <w:rFonts w:hint="eastAsia"/>
+          <w:b/>
+          <w:color w:val="385623" w:themeColor="accent6" w:themeShade="80"/>
+        </w:rPr>
+        <w:t xml:space="preserve">를 </w:t>
+      </w:r>
+      <w:r>
+        <w:rPr>
+          <w:b/>
+          <w:color w:val="385623" w:themeColor="accent6" w:themeShade="80"/>
+        </w:rPr>
+        <w:t>id</w:t>
+      </w:r>
+      <w:r>
+        <w:rPr>
+          <w:rFonts w:hint="eastAsia"/>
+          <w:b/>
+          <w:color w:val="385623" w:themeColor="accent6" w:themeShade="80"/>
+        </w:rPr>
+        <w:t xml:space="preserve">로 가지는 associative entity로서 </w:t>
+      </w:r>
+      <w:r>
+        <w:rPr>
+          <w:b/>
+          <w:color w:val="385623" w:themeColor="accent6" w:themeShade="80"/>
+        </w:rPr>
+        <w:t>Item</w:t>
+      </w:r>
+      <w:r>
+        <w:rPr>
+          <w:rFonts w:hint="eastAsia"/>
+          <w:b/>
+          <w:color w:val="385623" w:themeColor="accent6" w:themeShade="80"/>
+        </w:rPr>
+        <w:t xml:space="preserve">과 </w:t>
+      </w:r>
+      <w:r>
+        <w:rPr>
+          <w:b/>
+          <w:color w:val="385623" w:themeColor="accent6" w:themeShade="80"/>
+        </w:rPr>
+        <w:t>User</w:t>
+      </w:r>
+      <w:r>
+        <w:rPr>
+          <w:rFonts w:hint="eastAsia"/>
+          <w:b/>
+          <w:color w:val="385623" w:themeColor="accent6" w:themeShade="80"/>
+        </w:rPr>
+        <w:t xml:space="preserve">의 </w:t>
+      </w:r>
+      <w:r>
+        <w:rPr>
+          <w:b/>
+          <w:color w:val="385623" w:themeColor="accent6" w:themeShade="80"/>
+        </w:rPr>
+        <w:t xml:space="preserve">M : N </w:t>
+      </w:r>
+      <w:r>
+        <w:rPr>
+          <w:rFonts w:hint="eastAsia"/>
+          <w:b/>
+          <w:color w:val="385623" w:themeColor="accent6" w:themeShade="80"/>
+        </w:rPr>
+        <w:t>관계를 구현한다.</w:t>
+      </w:r>
+    </w:p>
+    <w:p>
+      <w:pPr>
+        <w:pStyle w:val="a3"/>
+        <w:ind w:leftChars="0" w:left="1160"/>
+        <w:rPr>
+          <w:b/>
+          <w:color w:val="385623" w:themeColor="accent6" w:themeShade="80"/>
+        </w:rPr>
+      </w:pPr>
+      <w:r>
+        <w:rPr>
+          <w:rFonts w:hint="eastAsia"/>
+          <w:b/>
+          <w:color w:val="385623" w:themeColor="accent6" w:themeShade="80"/>
+        </w:rPr>
+        <w:t>특히 Purchased의 경우,</w:t>
+      </w:r>
+      <w:r>
+        <w:rPr>
+          <w:b/>
+          <w:color w:val="385623" w:themeColor="accent6" w:themeShade="80"/>
+        </w:rPr>
+        <w:t xml:space="preserve"> </w:t>
+      </w:r>
+      <w:r>
+        <w:rPr>
+          <w:rFonts w:hint="eastAsia"/>
+          <w:b/>
+          <w:color w:val="385623" w:themeColor="accent6" w:themeShade="80"/>
+        </w:rPr>
+        <w:t>판매자가 삭제되거나,</w:t>
+      </w:r>
+      <w:r>
+        <w:rPr>
+          <w:b/>
+          <w:color w:val="385623" w:themeColor="accent6" w:themeShade="80"/>
+        </w:rPr>
+        <w:t xml:space="preserve"> item</w:t>
+      </w:r>
+      <w:r>
+        <w:rPr>
+          <w:rFonts w:hint="eastAsia"/>
+          <w:b/>
+          <w:color w:val="385623" w:themeColor="accent6" w:themeShade="80"/>
+        </w:rPr>
+        <w:t xml:space="preserve">이 삭제되거나 </w:t>
+      </w:r>
+      <w:r>
+        <w:rPr>
+          <w:b/>
+          <w:color w:val="385623" w:themeColor="accent6" w:themeShade="80"/>
+        </w:rPr>
+        <w:t xml:space="preserve">option </w:t>
+      </w:r>
+      <w:r>
+        <w:rPr>
+          <w:rFonts w:hint="eastAsia"/>
+          <w:b/>
+          <w:color w:val="385623" w:themeColor="accent6" w:themeShade="80"/>
+        </w:rPr>
+        <w:t xml:space="preserve">또는 </w:t>
+      </w:r>
+      <w:r>
+        <w:rPr>
+          <w:b/>
+          <w:color w:val="385623" w:themeColor="accent6" w:themeShade="80"/>
+        </w:rPr>
+        <w:t xml:space="preserve">shipping </w:t>
+      </w:r>
+      <w:r>
+        <w:rPr>
+          <w:rFonts w:hint="eastAsia"/>
+          <w:b/>
+          <w:color w:val="385623" w:themeColor="accent6" w:themeShade="80"/>
+        </w:rPr>
+        <w:t>정보가 변경된다고 해도,</w:t>
+      </w:r>
+      <w:r>
+        <w:rPr>
+          <w:b/>
+          <w:color w:val="385623" w:themeColor="accent6" w:themeShade="80"/>
+        </w:rPr>
+        <w:t xml:space="preserve"> </w:t>
+      </w:r>
+      <w:r>
+        <w:rPr>
+          <w:rFonts w:hint="eastAsia"/>
+          <w:b/>
+          <w:color w:val="385623" w:themeColor="accent6" w:themeShade="80"/>
+        </w:rPr>
+        <w:t xml:space="preserve">구매 정보를 온전히 보존하기 위해서 </w:t>
+      </w:r>
+      <w:r>
+        <w:rPr>
+          <w:b/>
+          <w:color w:val="385623" w:themeColor="accent6" w:themeShade="80"/>
+        </w:rPr>
+        <w:t>sellerId, optionLog, shippingLog</w:t>
+      </w:r>
+      <w:r>
+        <w:rPr>
+          <w:rFonts w:hint="eastAsia"/>
+          <w:b/>
+          <w:color w:val="385623" w:themeColor="accent6" w:themeShade="80"/>
+        </w:rPr>
+        <w:t>에 판매자id와</w:t>
+      </w:r>
+      <w:r>
+        <w:rPr>
+          <w:b/>
+          <w:color w:val="385623" w:themeColor="accent6" w:themeShade="80"/>
+        </w:rPr>
+        <w:t xml:space="preserve"> </w:t>
+      </w:r>
+      <w:r>
+        <w:rPr>
+          <w:rFonts w:hint="eastAsia"/>
+          <w:b/>
+          <w:color w:val="385623" w:themeColor="accent6" w:themeShade="80"/>
+        </w:rPr>
+        <w:t>실제 구매 당시 옵션을 저장한다.</w:t>
+      </w:r>
+    </w:p>
+    <w:p>
+      <w:pPr>
+        <w:pStyle w:val="a3"/>
+        <w:ind w:leftChars="0" w:left="1160"/>
+        <w:rPr>
+          <w:b/>
+          <w:color w:val="385623" w:themeColor="accent6" w:themeShade="80"/>
+        </w:rPr>
+      </w:pPr>
+      <w:r>
+        <w:rPr>
+          <w:rFonts w:hint="eastAsia"/>
+          <w:b/>
+          <w:color w:val="385623" w:themeColor="accent6" w:themeShade="80"/>
+        </w:rPr>
+        <w:t xml:space="preserve">Purchased의 </w:t>
+      </w:r>
+      <w:r>
+        <w:rPr>
+          <w:b/>
+          <w:color w:val="385623" w:themeColor="accent6" w:themeShade="80"/>
+        </w:rPr>
+        <w:t>purchase</w:t>
+      </w:r>
+      <w:r>
+        <w:rPr>
+          <w:rFonts w:hint="eastAsia"/>
+          <w:b/>
+          <w:color w:val="385623" w:themeColor="accent6" w:themeShade="80"/>
+        </w:rPr>
+        <w:t>d</w:t>
+      </w:r>
+      <w:r>
+        <w:rPr>
+          <w:b/>
+          <w:color w:val="385623" w:themeColor="accent6" w:themeShade="80"/>
+        </w:rPr>
+        <w:t>_at</w:t>
+      </w:r>
+      <w:r>
+        <w:rPr>
+          <w:rFonts w:hint="eastAsia"/>
+          <w:b/>
+          <w:color w:val="385623" w:themeColor="accent6" w:themeShade="80"/>
+        </w:rPr>
+        <w:t>은 구매 시각을 나타내고,</w:t>
+      </w:r>
+      <w:r>
+        <w:rPr>
+          <w:b/>
+          <w:color w:val="385623" w:themeColor="accent6" w:themeShade="80"/>
+        </w:rPr>
+        <w:t xml:space="preserve"> status</w:t>
+      </w:r>
+      <w:r>
+        <w:rPr>
+          <w:rFonts w:hint="eastAsia"/>
+          <w:b/>
+          <w:color w:val="385623" w:themeColor="accent6" w:themeShade="80"/>
+        </w:rPr>
+        <w:t>는 배송 대기,</w:t>
+      </w:r>
+      <w:r>
+        <w:rPr>
+          <w:b/>
+          <w:color w:val="385623" w:themeColor="accent6" w:themeShade="80"/>
+        </w:rPr>
+        <w:t xml:space="preserve"> </w:t>
+      </w:r>
+      <w:r>
+        <w:rPr>
+          <w:rFonts w:hint="eastAsia"/>
+          <w:b/>
+          <w:color w:val="385623" w:themeColor="accent6" w:themeShade="80"/>
+        </w:rPr>
+        <w:t>배송 완료 등 상품 상황을 저장한다.</w:t>
+      </w:r>
+    </w:p>
+    <w:p>
+      <w:pPr>
+        <w:widowControl/>
+        <w:wordWrap/>
+        <w:autoSpaceDE/>
+        <w:autoSpaceDN/>
+        <w:rPr>
+          <w:b/>
+          <w:color w:val="385623" w:themeColor="accent6" w:themeShade="80"/>
+        </w:rPr>
+      </w:pPr>
+      <w:r>
+        <w:rPr>
+          <w:b/>
+          <w:color w:val="385623" w:themeColor="accent6" w:themeShade="80"/>
+        </w:rPr>
+        <w:br w:type="page"/>
+      </w:r>
+    </w:p>
+    <w:p>
+      <w:pPr>
+        <w:widowControl/>
+        <w:wordWrap/>
+        <w:autoSpaceDE/>
+        <w:autoSpaceDN/>
+        <w:jc w:val="left"/>
+        <w:rPr>
+          <w:rFonts w:hint="eastAsia"/>
+          <w:b/>
+          <w:color w:val="385623" w:themeColor="accent6" w:themeShade="80"/>
+          <w:sz w:val="24"/>
+          <w:u w:val="single"/>
+        </w:rPr>
+      </w:pPr>
+      <w:r>
+        <w:rPr>
+          <w:b/>
+          <w:noProof/>
+          <w:color w:val="385623" w:themeColor="accent6" w:themeShade="80"/>
+        </w:rPr>
+        <w:lastRenderedPageBreak/>
+        <w:drawing>
+          <wp:anchor distT="0" distB="0" distL="114300" distR="114300" simplePos="0" relativeHeight="251661312" behindDoc="1" locked="0" layoutInCell="1" allowOverlap="1" wp14:anchorId="26D479CE" wp14:editId="4051A821">
+            <wp:simplePos x="0" y="0"/>
+            <wp:positionH relativeFrom="page">
+              <wp:align>left</wp:align>
+            </wp:positionH>
+            <wp:positionV relativeFrom="paragraph">
+              <wp:posOffset>353060</wp:posOffset>
+            </wp:positionV>
+            <wp:extent cx="7564755" cy="3225800"/>
+            <wp:effectExtent l="0" t="0" r="0" b="0"/>
+            <wp:wrapTight wrapText="bothSides">
+              <wp:wrapPolygon edited="0">
+                <wp:start x="0" y="0"/>
+                <wp:lineTo x="0" y="21430"/>
+                <wp:lineTo x="21540" y="21430"/>
+                <wp:lineTo x="21540" y="0"/>
+                <wp:lineTo x="0" y="0"/>
+              </wp:wrapPolygon>
+            </wp:wrapTight>
+            <wp:docPr id="7" name="그림 7" descr="C:\Users\mdy60\OneDrive\바탕 화면\스타일쉐어 과제\docs\Relational Model.png"/>
+            <wp:cNvGraphicFramePr>
+              <a:graphicFrameLocks xmlns:a="http://schemas.openxmlformats.org/drawingml/2006/main" noChangeAspect="1"/>
+            </wp:cNvGraphicFramePr>
+            <a:graphic xmlns:a="http://schemas.openxmlformats.org/drawingml/2006/main">
+              <a:graphicData uri="http://schemas.openxmlformats.org/drawingml/2006/picture">
+                <pic:pic xmlns:pic="http://schemas.openxmlformats.org/drawingml/2006/picture">
+                  <pic:nvPicPr>
+                    <pic:cNvPr id="0" name="Picture 1" descr="C:\Users\mdy60\OneDrive\바탕 화면\스타일쉐어 과제\docs\Relational Model.png"/>
+                    <pic:cNvPicPr>
+                      <a:picLocks noChangeAspect="1" noChangeArrowheads="1"/>
+                    </pic:cNvPicPr>
+                  </pic:nvPicPr>
+                  <pic:blipFill>
+                    <a:blip r:embed="rId16">
+                      <a:extLst>
+                        <a:ext uri="{28A0092B-C50C-407E-A947-70E740481C1C}">
+                          <a14:useLocalDpi xmlns:a14="http://schemas.microsoft.com/office/drawing/2010/main" val="0"/>
+                        </a:ext>
+                      </a:extLst>
+                    </a:blip>
+                    <a:srcRect/>
+                    <a:stretch>
+                      <a:fillRect/>
+                    </a:stretch>
+                  </pic:blipFill>
+                  <pic:spPr bwMode="auto">
+                    <a:xfrm>
+                      <a:off x="0" y="0"/>
+                      <a:ext cx="7564755" cy="3225800"/>
+                    </a:xfrm>
+                    <a:prstGeom prst="rect">
+                      <a:avLst/>
+                    </a:prstGeom>
+                    <a:noFill/>
+                    <a:ln>
+                      <a:noFill/>
+                    </a:ln>
+                  </pic:spPr>
+                </pic:pic>
+              </a:graphicData>
+            </a:graphic>
+            <wp14:sizeRelH relativeFrom="margin">
+              <wp14:pctWidth>0</wp14:pctWidth>
+            </wp14:sizeRelH>
+            <wp14:sizeRelV relativeFrom="margin">
+              <wp14:pctHeight>0</wp14:pctHeight>
+            </wp14:sizeRelV>
+          </wp:anchor>
+        </w:drawing>
+      </w:r>
+      <w:r>
+        <w:rPr>
+          <w:rFonts w:hint="eastAsia"/>
+          <w:b/>
+          <w:color w:val="385623" w:themeColor="accent6" w:themeShade="80"/>
+          <w:sz w:val="24"/>
+          <w:u w:val="single"/>
+        </w:rPr>
+        <w:t>ER Diagram</w:t>
+      </w:r>
+      <w:r>
+        <w:rPr>
+          <w:b/>
+          <w:color w:val="385623" w:themeColor="accent6" w:themeShade="80"/>
+          <w:sz w:val="24"/>
+          <w:u w:val="single"/>
+        </w:rPr>
+        <w:tab/>
+      </w:r>
+      <w:r>
+        <w:rPr>
+          <w:b/>
+          <w:color w:val="385623" w:themeColor="accent6" w:themeShade="80"/>
+          <w:sz w:val="24"/>
+          <w:u w:val="single"/>
+        </w:rPr>
+        <w:tab/>
+      </w:r>
+    </w:p>
+    <w:p>
+      <w:pPr>
+        <w:pStyle w:val="a3"/>
+        <w:ind w:leftChars="0" w:left="1160"/>
+        <w:rPr>
+          <w:b/>
+          <w:color w:val="385623" w:themeColor="accent6" w:themeShade="80"/>
+        </w:rPr>
+      </w:pPr>
+      <w:r>
+        <w:rPr>
+          <w:b/>
+          <w:color w:val="385623" w:themeColor="accent6" w:themeShade="80"/>
+        </w:rPr>
+        <w:t>ER</w:t>
+      </w:r>
+      <w:r>
+        <w:rPr>
+          <w:rFonts w:hint="eastAsia"/>
+          <w:b/>
+          <w:color w:val="385623" w:themeColor="accent6" w:themeShade="80"/>
+        </w:rPr>
+        <w:t xml:space="preserve"> </w:t>
+      </w:r>
+      <w:r>
+        <w:rPr>
+          <w:b/>
+          <w:color w:val="385623" w:themeColor="accent6" w:themeShade="80"/>
+        </w:rPr>
+        <w:t>Diagram</w:t>
+      </w:r>
+      <w:r>
+        <w:rPr>
+          <w:rFonts w:hint="eastAsia"/>
+          <w:b/>
+          <w:color w:val="385623" w:themeColor="accent6" w:themeShade="80"/>
+        </w:rPr>
+        <w:t>을 Relational Model로 변환</w:t>
+      </w:r>
+      <w:r>
+        <w:rPr>
+          <w:rFonts w:hint="eastAsia"/>
+          <w:b/>
+          <w:color w:val="385623" w:themeColor="accent6" w:themeShade="80"/>
+        </w:rPr>
+        <w:t>한 결과</w:t>
+      </w:r>
+      <w:r>
+        <w:rPr>
+          <w:rFonts w:hint="eastAsia"/>
+          <w:b/>
+          <w:color w:val="385623" w:themeColor="accent6" w:themeShade="80"/>
+        </w:rPr>
+        <w:t>다.</w:t>
+      </w:r>
+    </w:p>
+    <w:p>
+      <w:pPr>
+        <w:pStyle w:val="a3"/>
+        <w:ind w:leftChars="0" w:left="1160"/>
+        <w:rPr>
+          <w:rFonts w:hint="eastAsia"/>
+          <w:b/>
+          <w:color w:val="385623" w:themeColor="accent6" w:themeShade="80"/>
+        </w:rPr>
+      </w:pPr>
+      <w:r>
+        <w:rPr>
+          <w:rFonts w:hint="eastAsia"/>
+          <w:b/>
+          <w:color w:val="385623" w:themeColor="accent6" w:themeShade="80"/>
+        </w:rPr>
+        <w:t>유저 충전금은 필요 없을 수 있지만 이후</w:t>
+      </w:r>
+      <w:r>
+        <w:rPr>
+          <w:b/>
+          <w:color w:val="385623" w:themeColor="accent6" w:themeShade="80"/>
+        </w:rPr>
+        <w:t xml:space="preserve"> </w:t>
+      </w:r>
+      <w:r>
+        <w:rPr>
+          <w:rFonts w:hint="eastAsia"/>
+          <w:b/>
+          <w:color w:val="385623" w:themeColor="accent6" w:themeShade="80"/>
+        </w:rPr>
+        <w:t xml:space="preserve">마일리지나 포인트 개념을 구현할 수 </w:t>
+      </w:r>
+      <w:r>
+        <w:rPr>
+          <w:b/>
+          <w:color w:val="385623" w:themeColor="accent6" w:themeShade="80"/>
+        </w:rPr>
+        <w:br/>
+      </w:r>
+      <w:r>
+        <w:rPr>
+          <w:rFonts w:hint="eastAsia"/>
+          <w:b/>
+          <w:color w:val="385623" w:themeColor="accent6" w:themeShade="80"/>
+        </w:rPr>
+        <w:t xml:space="preserve">있어서 </w:t>
+      </w:r>
+      <w:r>
+        <w:rPr>
+          <w:rFonts w:hint="eastAsia"/>
+          <w:b/>
+          <w:color w:val="385623" w:themeColor="accent6" w:themeShade="80"/>
+        </w:rPr>
+        <w:t>c</w:t>
+      </w:r>
+      <w:r>
+        <w:rPr>
+          <w:b/>
+          <w:color w:val="385623" w:themeColor="accent6" w:themeShade="80"/>
+        </w:rPr>
+        <w:t>ash</w:t>
+      </w:r>
+      <w:r>
+        <w:rPr>
+          <w:rFonts w:hint="eastAsia"/>
+          <w:b/>
+          <w:color w:val="385623" w:themeColor="accent6" w:themeShade="80"/>
+        </w:rPr>
+        <w:t>라는 이름으로 구현해두었다</w:t>
+      </w:r>
       <w:bookmarkStart w:id="0" w:name="_GoBack"/>
       <w:bookmarkEnd w:id="0"/>
+      <w:r>
+        <w:rPr>
+          <w:rFonts w:hint="eastAsia"/>
+          <w:b/>
+          <w:color w:val="385623" w:themeColor="accent6" w:themeShade="80"/>
+        </w:rPr>
+        <w:t>.</w:t>
+      </w:r>
     </w:p>
     <w:sectPr>
       <w:pgSz w:w="11906" w:h="16838"/>
@@ -4453,6 +6014,95 @@
     </w:lvl>
   </w:abstractNum>
   <w:abstractNum w:abstractNumId="1">
+    <w:nsid w:val="581E2CC3"/>
+    <w:multiLevelType w:val="hybridMultilevel"/>
+    <w:tmpl w:val="F3081D6A"/>
+    <w:lvl w:ilvl="0" w:tplc="0DAAB3D2">
+      <w:start w:val="1"/>
+      <w:numFmt w:val="decimal"/>
+      <w:lvlText w:val="%1."/>
+      <w:lvlJc w:val="left"/>
+      <w:pPr>
+        <w:ind w:left="1160" w:hanging="360"/>
+      </w:pPr>
+      <w:rPr>
+        <w:rFonts w:hint="default"/>
+      </w:rPr>
+    </w:lvl>
+    <w:lvl w:ilvl="1" w:tplc="04090019" w:tentative="1">
+      <w:start w:val="1"/>
+      <w:numFmt w:val="upperLetter"/>
+      <w:lvlText w:val="%2."/>
+      <w:lvlJc w:val="left"/>
+      <w:pPr>
+        <w:ind w:left="1600" w:hanging="400"/>
+      </w:pPr>
+    </w:lvl>
+    <w:lvl w:ilvl="2" w:tplc="0409001B" w:tentative="1">
+      <w:start w:val="1"/>
+      <w:numFmt w:val="lowerRoman"/>
+      <w:lvlText w:val="%3."/>
+      <w:lvlJc w:val="right"/>
+      <w:pPr>
+        <w:ind w:left="2000" w:hanging="400"/>
+      </w:pPr>
+    </w:lvl>
+    <w:lvl w:ilvl="3" w:tplc="0409000F" w:tentative="1">
+      <w:start w:val="1"/>
+      <w:numFmt w:val="decimal"/>
+      <w:lvlText w:val="%4."/>
+      <w:lvlJc w:val="left"/>
+      <w:pPr>
+        <w:ind w:left="2400" w:hanging="400"/>
+      </w:pPr>
+    </w:lvl>
+    <w:lvl w:ilvl="4" w:tplc="04090019" w:tentative="1">
+      <w:start w:val="1"/>
+      <w:numFmt w:val="upperLetter"/>
+      <w:lvlText w:val="%5."/>
+      <w:lvlJc w:val="left"/>
+      <w:pPr>
+        <w:ind w:left="2800" w:hanging="400"/>
+      </w:pPr>
+    </w:lvl>
+    <w:lvl w:ilvl="5" w:tplc="0409001B" w:tentative="1">
+      <w:start w:val="1"/>
+      <w:numFmt w:val="lowerRoman"/>
+      <w:lvlText w:val="%6."/>
+      <w:lvlJc w:val="right"/>
+      <w:pPr>
+        <w:ind w:left="3200" w:hanging="400"/>
+      </w:pPr>
+    </w:lvl>
+    <w:lvl w:ilvl="6" w:tplc="0409000F" w:tentative="1">
+      <w:start w:val="1"/>
+      <w:numFmt w:val="decimal"/>
+      <w:lvlText w:val="%7."/>
+      <w:lvlJc w:val="left"/>
+      <w:pPr>
+        <w:ind w:left="3600" w:hanging="400"/>
+      </w:pPr>
+    </w:lvl>
+    <w:lvl w:ilvl="7" w:tplc="04090019" w:tentative="1">
+      <w:start w:val="1"/>
+      <w:numFmt w:val="upperLetter"/>
+      <w:lvlText w:val="%8."/>
+      <w:lvlJc w:val="left"/>
+      <w:pPr>
+        <w:ind w:left="4000" w:hanging="400"/>
+      </w:pPr>
+    </w:lvl>
+    <w:lvl w:ilvl="8" w:tplc="0409001B" w:tentative="1">
+      <w:start w:val="1"/>
+      <w:numFmt w:val="lowerRoman"/>
+      <w:lvlText w:val="%9."/>
+      <w:lvlJc w:val="right"/>
+      <w:pPr>
+        <w:ind w:left="4400" w:hanging="400"/>
+      </w:pPr>
+    </w:lvl>
+  </w:abstractNum>
+  <w:abstractNum w:abstractNumId="2">
     <w:nsid w:val="58D40BD8"/>
     <w:multiLevelType w:val="hybridMultilevel"/>
     <w:tmpl w:val="539C0932"/>
@@ -4564,7 +6214,7 @@
       </w:rPr>
     </w:lvl>
   </w:abstractNum>
-  <w:abstractNum w:abstractNumId="2">
+  <w:abstractNum w:abstractNumId="3">
     <w:nsid w:val="5CC11038"/>
     <w:multiLevelType w:val="hybridMultilevel"/>
     <w:tmpl w:val="F47E2184"/>
@@ -4678,13 +6328,16 @@
     </w:lvl>
   </w:abstractNum>
   <w:num w:numId="1">
-    <w:abstractNumId w:val="1"/>
+    <w:abstractNumId w:val="2"/>
   </w:num>
   <w:num w:numId="2">
     <w:abstractNumId w:val="0"/>
   </w:num>
   <w:num w:numId="3">
-    <w:abstractNumId w:val="2"/>
+    <w:abstractNumId w:val="3"/>
+  </w:num>
+  <w:num w:numId="4">
+    <w:abstractNumId w:val="1"/>
   </w:num>
 </w:numbering>
 </file>
@@ -5408,7 +7061,7 @@
 </file>
 
 <file path=customXml/itemProps1.xml><?xml version="1.0" encoding="utf-8"?>
-<ds:datastoreItem xmlns:ds="http://schemas.openxmlformats.org/officeDocument/2006/customXml" ds:itemID="{06CEA18D-25DB-4F22-9124-08A9FDCBF2FB}">
+<ds:datastoreItem xmlns:ds="http://schemas.openxmlformats.org/officeDocument/2006/customXml" ds:itemID="{4CBA4201-DFCE-4E91-88D0-B153BD6F2594}">
   <ds:schemaRefs>
     <ds:schemaRef ds:uri="http://schemas.openxmlformats.org/officeDocument/2006/bibliography"/>
   </ds:schemaRefs>

</xml_diff>

<commit_message>
update Docs for one to one Shipping - Item relationship
</commit_message>
<xml_diff>
--- a/docs/기획 문서.docx
+++ b/docs/기획 문서.docx
@@ -147,6 +147,7 @@
           <w:color w:val="385623" w:themeColor="accent6" w:themeShade="80"/>
         </w:rPr>
       </w:pPr>
+      <w:proofErr w:type="spellStart"/>
       <w:r>
         <w:rPr>
           <w:rFonts w:hint="eastAsia"/>
@@ -162,7 +163,16 @@
           <w:b/>
           <w:color w:val="385623" w:themeColor="accent6" w:themeShade="80"/>
         </w:rPr>
-        <w:t>를 이용하는 유저가 서비스를 이용한다.</w:t>
+        <w:t>를</w:t>
+      </w:r>
+      <w:proofErr w:type="spellEnd"/>
+      <w:r>
+        <w:rPr>
+          <w:rFonts w:hint="eastAsia"/>
+          <w:b/>
+          <w:color w:val="385623" w:themeColor="accent6" w:themeShade="80"/>
+        </w:rPr>
+        <w:t xml:space="preserve"> 이용하는 유저가 서비스를 이용한다.</w:t>
       </w:r>
       <w:r>
         <w:rPr>
@@ -465,7 +475,25 @@
           <w:b/>
           <w:color w:val="385623" w:themeColor="accent6" w:themeShade="80"/>
         </w:rPr>
-        <w:t>유저가 최신 트렌드를 알아보기 위해서,</w:t>
+        <w:t xml:space="preserve">유저가 최신 </w:t>
+      </w:r>
+      <w:proofErr w:type="spellStart"/>
+      <w:r>
+        <w:rPr>
+          <w:rFonts w:hint="eastAsia"/>
+          <w:b/>
+          <w:color w:val="385623" w:themeColor="accent6" w:themeShade="80"/>
+        </w:rPr>
+        <w:t>트렌드를</w:t>
+      </w:r>
+      <w:proofErr w:type="spellEnd"/>
+      <w:r>
+        <w:rPr>
+          <w:rFonts w:hint="eastAsia"/>
+          <w:b/>
+          <w:color w:val="385623" w:themeColor="accent6" w:themeShade="80"/>
+        </w:rPr>
+        <w:t xml:space="preserve"> 알아보기 위해서,</w:t>
       </w:r>
       <w:r>
         <w:rPr>
@@ -533,29 +561,75 @@
           <w:b/>
           <w:color w:val="1F3864" w:themeColor="accent5" w:themeShade="80"/>
         </w:rPr>
-        <w:t>서비스를 제공해 소통의 장으로 만들어서 오래 머무르게 하는 것이 더 좋은 유저 경험을 제공하고 잠재적인 유저의 니즈를 구매 단계까지 끌어내는 전략이 될 수 있다.</w:t>
-      </w:r>
-      <w:r>
-        <w:rPr>
+        <w:t xml:space="preserve">서비스를 제공해 소통의 장으로 만들어서 오래 머무르게 하는 것이 더 좋은 유저 경험을 제공하고 잠재적인 유저의 </w:t>
+      </w:r>
+      <w:proofErr w:type="spellStart"/>
+      <w:r>
+        <w:rPr>
+          <w:rFonts w:hint="eastAsia"/>
           <w:b/>
           <w:color w:val="1F3864" w:themeColor="accent5" w:themeShade="80"/>
         </w:rPr>
-        <w:t xml:space="preserve"> </w:t>
-      </w:r>
-      <w:r>
-        <w:rPr>
+        <w:t>니즈를</w:t>
+      </w:r>
+      <w:proofErr w:type="spellEnd"/>
+      <w:r>
+        <w:rPr>
+          <w:rFonts w:hint="eastAsia"/>
           <w:b/>
           <w:color w:val="1F3864" w:themeColor="accent5" w:themeShade="80"/>
         </w:rPr>
+        <w:t xml:space="preserve"> 구매 단계까지 끌어내는 전략이 될 수 있다.</w:t>
+      </w:r>
+      <w:r>
+        <w:rPr>
+          <w:b/>
+          <w:color w:val="1F3864" w:themeColor="accent5" w:themeShade="80"/>
+        </w:rPr>
+        <w:t xml:space="preserve"> </w:t>
+      </w:r>
+      <w:r>
+        <w:rPr>
+          <w:b/>
+          <w:color w:val="1F3864" w:themeColor="accent5" w:themeShade="80"/>
+        </w:rPr>
         <w:t>(</w:t>
       </w:r>
+      <w:proofErr w:type="spellStart"/>
       <w:r>
         <w:rPr>
           <w:rFonts w:hint="eastAsia"/>
           <w:b/>
           <w:color w:val="1F3864" w:themeColor="accent5" w:themeShade="80"/>
         </w:rPr>
-        <w:t>스타일쉐어 앱을 사용해보고 찾았습니다.</w:t>
+        <w:t>스타일쉐어</w:t>
+      </w:r>
+      <w:proofErr w:type="spellEnd"/>
+      <w:r>
+        <w:rPr>
+          <w:rFonts w:hint="eastAsia"/>
+          <w:b/>
+          <w:color w:val="1F3864" w:themeColor="accent5" w:themeShade="80"/>
+        </w:rPr>
+        <w:t xml:space="preserve"> </w:t>
+      </w:r>
+      <w:proofErr w:type="spellStart"/>
+      <w:r>
+        <w:rPr>
+          <w:rFonts w:hint="eastAsia"/>
+          <w:b/>
+          <w:color w:val="1F3864" w:themeColor="accent5" w:themeShade="80"/>
+        </w:rPr>
+        <w:t>앱을</w:t>
+      </w:r>
+      <w:proofErr w:type="spellEnd"/>
+      <w:r>
+        <w:rPr>
+          <w:rFonts w:hint="eastAsia"/>
+          <w:b/>
+          <w:color w:val="1F3864" w:themeColor="accent5" w:themeShade="80"/>
+        </w:rPr>
+        <w:t xml:space="preserve"> 사용해보고 찾았습니다.</w:t>
       </w:r>
       <w:r>
         <w:rPr>
@@ -985,6 +1059,7 @@
         </w:rPr>
         <w:t xml:space="preserve">와 </w:t>
       </w:r>
+      <w:proofErr w:type="spellStart"/>
       <w:r>
         <w:rPr>
           <w:b/>
@@ -992,6 +1067,7 @@
         </w:rPr>
         <w:t>NoSQL</w:t>
       </w:r>
+      <w:proofErr w:type="spellEnd"/>
       <w:r>
         <w:rPr>
           <w:rFonts w:hint="eastAsia"/>
@@ -1902,7 +1978,25 @@
           <w:b/>
           <w:color w:val="385623" w:themeColor="accent6" w:themeShade="80"/>
         </w:rPr>
-        <w:t>자신이 올린 포스트의 좋아요 수에 따라 마일리지나 상품 할인쿠폰 등 인센티브를 제공하는 방식으로 많은 유저가 서비스에 접근하고 상품 정보와 가까워지게 유도하는 것도 좋을 것 같다.</w:t>
+        <w:t xml:space="preserve">자신이 올린 포스트의 좋아요 수에 따라 </w:t>
+      </w:r>
+      <w:proofErr w:type="spellStart"/>
+      <w:r>
+        <w:rPr>
+          <w:rFonts w:hint="eastAsia"/>
+          <w:b/>
+          <w:color w:val="385623" w:themeColor="accent6" w:themeShade="80"/>
+        </w:rPr>
+        <w:t>마일리지나</w:t>
+      </w:r>
+      <w:proofErr w:type="spellEnd"/>
+      <w:r>
+        <w:rPr>
+          <w:rFonts w:hint="eastAsia"/>
+          <w:b/>
+          <w:color w:val="385623" w:themeColor="accent6" w:themeShade="80"/>
+        </w:rPr>
+        <w:t xml:space="preserve"> 상품 할인쿠폰 등 인센티브를 제공하는 방식으로 많은 유저가 서비스에 접근하고 상품 정보와 가까워지게 유도하는 것도 좋을 것 같다.</w:t>
       </w:r>
     </w:p>
     <w:p>
@@ -2046,7 +2140,25 @@
           <w:b/>
           <w:color w:val="385623" w:themeColor="accent6" w:themeShade="80"/>
         </w:rPr>
-        <w:t>이 서비스를 전용 모바일 애플리케이션으로 접근하면 유저들이 이용하기 훨씬 편할 것이다.</w:t>
+        <w:t xml:space="preserve">이 서비스를 전용 </w:t>
+      </w:r>
+      <w:proofErr w:type="spellStart"/>
+      <w:r>
+        <w:rPr>
+          <w:rFonts w:hint="eastAsia"/>
+          <w:b/>
+          <w:color w:val="385623" w:themeColor="accent6" w:themeShade="80"/>
+        </w:rPr>
+        <w:t>모바일</w:t>
+      </w:r>
+      <w:proofErr w:type="spellEnd"/>
+      <w:r>
+        <w:rPr>
+          <w:rFonts w:hint="eastAsia"/>
+          <w:b/>
+          <w:color w:val="385623" w:themeColor="accent6" w:themeShade="80"/>
+        </w:rPr>
+        <w:t xml:space="preserve"> 애플리케이션으로 접근하면 유저들이 이용하기 훨씬 편할 것이다.</w:t>
       </w:r>
     </w:p>
     <w:p>
@@ -2505,15 +2617,25 @@
           <w:b/>
           <w:color w:val="833C0B" w:themeColor="accent2" w:themeShade="80"/>
         </w:rPr>
-        <w:t>=&gt;</w:t>
-      </w:r>
-      <w:r>
-        <w:rPr>
+        <w:t>=</w:t>
+      </w:r>
+      <w:proofErr w:type="gramStart"/>
+      <w:r>
+        <w:rPr>
+          <w:rFonts w:hint="eastAsia"/>
           <w:b/>
           <w:color w:val="833C0B" w:themeColor="accent2" w:themeShade="80"/>
         </w:rPr>
+        <w:t>&gt;</w:t>
+      </w:r>
+      <w:r>
+        <w:rPr>
+          <w:b/>
+          <w:color w:val="833C0B" w:themeColor="accent2" w:themeShade="80"/>
+        </w:rPr>
         <w:t xml:space="preserve"> ”</w:t>
       </w:r>
+      <w:proofErr w:type="gramEnd"/>
       <w:r>
         <w:rPr>
           <w:rFonts w:hint="eastAsia"/>
@@ -2640,7 +2762,25 @@
           <w:b/>
           <w:color w:val="833C0B" w:themeColor="accent2" w:themeShade="80"/>
         </w:rPr>
-        <w:t>받은 좋아요에 따라 피드백을 적용해서 리뷰 장려</w:t>
+        <w:t xml:space="preserve">받은 </w:t>
+      </w:r>
+      <w:proofErr w:type="spellStart"/>
+      <w:r>
+        <w:rPr>
+          <w:rFonts w:hint="eastAsia"/>
+          <w:b/>
+          <w:color w:val="833C0B" w:themeColor="accent2" w:themeShade="80"/>
+        </w:rPr>
+        <w:t>좋아요에</w:t>
+      </w:r>
+      <w:proofErr w:type="spellEnd"/>
+      <w:r>
+        <w:rPr>
+          <w:rFonts w:hint="eastAsia"/>
+          <w:b/>
+          <w:color w:val="833C0B" w:themeColor="accent2" w:themeShade="80"/>
+        </w:rPr>
+        <w:t xml:space="preserve"> 따라 피드백을 적용해서 리뷰 장려</w:t>
       </w:r>
       <w:r>
         <w:rPr>
@@ -2834,13 +2974,31 @@
         </w:rPr>
         <w:t xml:space="preserve">실제 배포환경에 가까운 </w:t>
       </w:r>
-      <w:r>
-        <w:rPr>
-          <w:b/>
-          <w:color w:val="385623" w:themeColor="accent6" w:themeShade="80"/>
-        </w:rPr>
-        <w:t>nginx, docker</w:t>
-      </w:r>
+      <w:proofErr w:type="spellStart"/>
+      <w:r>
+        <w:rPr>
+          <w:b/>
+          <w:color w:val="385623" w:themeColor="accent6" w:themeShade="80"/>
+        </w:rPr>
+        <w:t>nginx</w:t>
+      </w:r>
+      <w:proofErr w:type="spellEnd"/>
+      <w:r>
+        <w:rPr>
+          <w:b/>
+          <w:color w:val="385623" w:themeColor="accent6" w:themeShade="80"/>
+        </w:rPr>
+        <w:t xml:space="preserve">, </w:t>
+      </w:r>
+      <w:proofErr w:type="spellStart"/>
+      <w:r>
+        <w:rPr>
+          <w:b/>
+          <w:color w:val="385623" w:themeColor="accent6" w:themeShade="80"/>
+        </w:rPr>
+        <w:t>docker</w:t>
+      </w:r>
+      <w:proofErr w:type="spellEnd"/>
       <w:r>
         <w:rPr>
           <w:rFonts w:hint="eastAsia"/>
@@ -3680,15 +3838,41 @@
           <w:b/>
           <w:color w:val="385623" w:themeColor="accent6" w:themeShade="80"/>
         </w:rPr>
-        <w:t xml:space="preserve">Node.js, React, Redux, </w:t>
-      </w:r>
-      <w:r>
-        <w:rPr>
-          <w:b/>
-          <w:color w:val="385623" w:themeColor="accent6" w:themeShade="80"/>
-        </w:rPr>
-        <w:t xml:space="preserve">Axios, </w:t>
-      </w:r>
+        <w:t xml:space="preserve">Node.js, React, </w:t>
+      </w:r>
+      <w:proofErr w:type="spellStart"/>
+      <w:r>
+        <w:rPr>
+          <w:b/>
+          <w:color w:val="385623" w:themeColor="accent6" w:themeShade="80"/>
+        </w:rPr>
+        <w:t>Redux</w:t>
+      </w:r>
+      <w:proofErr w:type="spellEnd"/>
+      <w:r>
+        <w:rPr>
+          <w:b/>
+          <w:color w:val="385623" w:themeColor="accent6" w:themeShade="80"/>
+        </w:rPr>
+        <w:t xml:space="preserve">, </w:t>
+      </w:r>
+      <w:proofErr w:type="spellStart"/>
+      <w:r>
+        <w:rPr>
+          <w:b/>
+          <w:color w:val="385623" w:themeColor="accent6" w:themeShade="80"/>
+        </w:rPr>
+        <w:t>Axios</w:t>
+      </w:r>
+      <w:proofErr w:type="spellEnd"/>
+      <w:r>
+        <w:rPr>
+          <w:b/>
+          <w:color w:val="385623" w:themeColor="accent6" w:themeShade="80"/>
+        </w:rPr>
+        <w:t xml:space="preserve">, </w:t>
+      </w:r>
+      <w:proofErr w:type="spellStart"/>
       <w:r>
         <w:rPr>
           <w:b/>
@@ -3696,13 +3880,23 @@
         </w:rPr>
         <w:t>AntDesign</w:t>
       </w:r>
-      <w:r>
-        <w:rPr>
-          <w:b/>
-          <w:color w:val="385623" w:themeColor="accent6" w:themeShade="80"/>
-        </w:rPr>
-        <w:t>, TypeScript</w:t>
-      </w:r>
+      <w:proofErr w:type="spellEnd"/>
+      <w:r>
+        <w:rPr>
+          <w:b/>
+          <w:color w:val="385623" w:themeColor="accent6" w:themeShade="80"/>
+        </w:rPr>
+        <w:t xml:space="preserve">, </w:t>
+      </w:r>
+      <w:proofErr w:type="spellStart"/>
+      <w:r>
+        <w:rPr>
+          <w:b/>
+          <w:color w:val="385623" w:themeColor="accent6" w:themeShade="80"/>
+        </w:rPr>
+        <w:t>TypeScript</w:t>
+      </w:r>
+      <w:proofErr w:type="spellEnd"/>
       <w:r>
         <w:rPr>
           <w:rFonts w:hint="eastAsia"/>
@@ -3773,6 +3967,7 @@
         </w:rPr>
         <w:t xml:space="preserve">사실 구현할 사이즈가 작기 때문에 </w:t>
       </w:r>
+      <w:proofErr w:type="spellStart"/>
       <w:r>
         <w:rPr>
           <w:b/>
@@ -3780,6 +3975,7 @@
         </w:rPr>
         <w:t>Redux</w:t>
       </w:r>
+      <w:proofErr w:type="spellEnd"/>
       <w:r>
         <w:rPr>
           <w:rFonts w:hint="eastAsia"/>
@@ -3793,8 +3989,17 @@
           <w:b/>
           <w:color w:val="385623" w:themeColor="accent6" w:themeShade="80"/>
         </w:rPr>
-        <w:t xml:space="preserve">  TypeScript</w:t>
-      </w:r>
+        <w:t xml:space="preserve">  </w:t>
+      </w:r>
+      <w:proofErr w:type="spellStart"/>
+      <w:r>
+        <w:rPr>
+          <w:b/>
+          <w:color w:val="385623" w:themeColor="accent6" w:themeShade="80"/>
+        </w:rPr>
+        <w:t>TypeScript</w:t>
+      </w:r>
+      <w:proofErr w:type="spellEnd"/>
       <w:r>
         <w:rPr>
           <w:rFonts w:hint="eastAsia"/>
@@ -3847,7 +4052,39 @@
           <w:b/>
           <w:color w:val="385623" w:themeColor="accent6" w:themeShade="80"/>
         </w:rPr>
-        <w:t>Node.js, Express, TypeScript, TypeORM, MySQL, Jest</w:t>
+        <w:t xml:space="preserve">Node.js, Express, </w:t>
+      </w:r>
+      <w:proofErr w:type="spellStart"/>
+      <w:r>
+        <w:rPr>
+          <w:b/>
+          <w:color w:val="385623" w:themeColor="accent6" w:themeShade="80"/>
+        </w:rPr>
+        <w:t>TypeScript</w:t>
+      </w:r>
+      <w:proofErr w:type="spellEnd"/>
+      <w:r>
+        <w:rPr>
+          <w:b/>
+          <w:color w:val="385623" w:themeColor="accent6" w:themeShade="80"/>
+        </w:rPr>
+        <w:t xml:space="preserve">, </w:t>
+      </w:r>
+      <w:proofErr w:type="spellStart"/>
+      <w:r>
+        <w:rPr>
+          <w:b/>
+          <w:color w:val="385623" w:themeColor="accent6" w:themeShade="80"/>
+        </w:rPr>
+        <w:t>TypeORM</w:t>
+      </w:r>
+      <w:proofErr w:type="spellEnd"/>
+      <w:r>
+        <w:rPr>
+          <w:b/>
+          <w:color w:val="385623" w:themeColor="accent6" w:themeShade="80"/>
+        </w:rPr>
+        <w:t>, MySQL, Jest</w:t>
       </w:r>
       <w:r>
         <w:rPr>
@@ -4032,6 +4269,7 @@
         <w:autoSpaceDN/>
         <w:jc w:val="left"/>
         <w:rPr>
+          <w:rFonts w:hint="eastAsia"/>
           <w:b/>
           <w:color w:val="385623" w:themeColor="accent6" w:themeShade="80"/>
           <w:sz w:val="24"/>
@@ -4044,26 +4282,26 @@
         </w:rPr>
         <w:lastRenderedPageBreak/>
         <w:drawing>
-          <wp:anchor distT="0" distB="0" distL="114300" distR="114300" simplePos="0" relativeHeight="251659264" behindDoc="1" locked="0" layoutInCell="1" allowOverlap="0" wp14:anchorId="5268C11E" wp14:editId="17C57A63">
+          <wp:anchor distT="0" distB="0" distL="114300" distR="114300" simplePos="0" relativeHeight="251662336" behindDoc="1" locked="0" layoutInCell="1" allowOverlap="1" wp14:anchorId="677DA541" wp14:editId="5A398EAC">
             <wp:simplePos x="0" y="0"/>
             <wp:positionH relativeFrom="page">
               <wp:align>left</wp:align>
             </wp:positionH>
             <wp:positionV relativeFrom="paragraph">
-              <wp:posOffset>304165</wp:posOffset>
+              <wp:posOffset>310515</wp:posOffset>
             </wp:positionV>
-            <wp:extent cx="7567148" cy="2940050"/>
-            <wp:effectExtent l="0" t="0" r="0" b="0"/>
+            <wp:extent cx="7584418" cy="2946400"/>
+            <wp:effectExtent l="0" t="0" r="0" b="6350"/>
             <wp:wrapTight wrapText="bothSides">
               <wp:wrapPolygon edited="0">
                 <wp:start x="0" y="0"/>
-                <wp:lineTo x="0" y="21413"/>
-                <wp:lineTo x="21535" y="21413"/>
-                <wp:lineTo x="21535" y="0"/>
+                <wp:lineTo x="0" y="21507"/>
+                <wp:lineTo x="21540" y="21507"/>
+                <wp:lineTo x="21540" y="0"/>
                 <wp:lineTo x="0" y="0"/>
               </wp:wrapPolygon>
             </wp:wrapTight>
-            <wp:docPr id="9" name="그림 9" descr="C:\Users\mdy60\OneDrive\바탕 화면\스타일쉐어 과제\docs\ER_Diagram.png"/>
+            <wp:docPr id="4" name="그림 4" descr="C:\Users\mdy60\OneDrive\바탕 화면\스타일쉐어 과제\docs\ER_Diagram.png"/>
             <wp:cNvGraphicFramePr>
               <a:graphicFrameLocks xmlns:a="http://schemas.openxmlformats.org/drawingml/2006/main" noChangeAspect="1"/>
             </wp:cNvGraphicFramePr>
@@ -4071,7 +4309,7 @@
               <a:graphicData uri="http://schemas.openxmlformats.org/drawingml/2006/picture">
                 <pic:pic xmlns:pic="http://schemas.openxmlformats.org/drawingml/2006/picture">
                   <pic:nvPicPr>
-                    <pic:cNvPr id="0" name="Picture 3" descr="C:\Users\mdy60\OneDrive\바탕 화면\스타일쉐어 과제\docs\ER_Diagram.png"/>
+                    <pic:cNvPr id="0" name="Picture 1" descr="C:\Users\mdy60\OneDrive\바탕 화면\스타일쉐어 과제\docs\ER_Diagram.png"/>
                     <pic:cNvPicPr>
                       <a:picLocks noChangeAspect="1" noChangeArrowheads="1"/>
                     </pic:cNvPicPr>
@@ -4092,7 +4330,7 @@
                   <pic:spPr bwMode="auto">
                     <a:xfrm>
                       <a:off x="0" y="0"/>
-                      <a:ext cx="7567148" cy="2940050"/>
+                      <a:ext cx="7584418" cy="2946400"/>
                     </a:xfrm>
                     <a:prstGeom prst="rect">
                       <a:avLst/>
@@ -4145,22 +4383,6 @@
     </w:p>
     <w:p>
       <w:pPr>
-        <w:widowControl/>
-        <w:wordWrap/>
-        <w:autoSpaceDE/>
-        <w:autoSpaceDN/>
-        <w:jc w:val="left"/>
-        <w:rPr>
-          <w:b/>
-          <w:color w:val="385623" w:themeColor="accent6" w:themeShade="80"/>
-          <w:sz w:val="2"/>
-          <w:u w:val="single"/>
-        </w:rPr>
-      </w:pPr>
-    </w:p>
-    <w:p/>
-    <w:p>
-      <w:pPr>
         <w:ind w:firstLine="800"/>
         <w:jc w:val="center"/>
         <w:rPr>
@@ -4207,36 +4429,6 @@
         </w:rPr>
         <w:t>을 만들었다.</w:t>
       </w:r>
-    </w:p>
-    <w:p>
-      <w:pPr>
-        <w:ind w:firstLine="800"/>
-        <w:jc w:val="center"/>
-        <w:rPr>
-          <w:b/>
-          <w:color w:val="385623" w:themeColor="accent6" w:themeShade="80"/>
-        </w:rPr>
-      </w:pPr>
-    </w:p>
-    <w:p>
-      <w:pPr>
-        <w:ind w:firstLine="800"/>
-        <w:jc w:val="center"/>
-        <w:rPr>
-          <w:b/>
-          <w:color w:val="385623" w:themeColor="accent6" w:themeShade="80"/>
-        </w:rPr>
-      </w:pPr>
-    </w:p>
-    <w:p>
-      <w:pPr>
-        <w:ind w:firstLine="800"/>
-        <w:jc w:val="center"/>
-        <w:rPr>
-          <w:b/>
-          <w:color w:val="385623" w:themeColor="accent6" w:themeShade="80"/>
-        </w:rPr>
-      </w:pPr>
     </w:p>
     <w:p>
       <w:pPr>
@@ -4385,13 +4577,23 @@
         </w:rPr>
         <w:t xml:space="preserve"> </w:t>
       </w:r>
-      <w:r>
-        <w:rPr>
-          <w:rFonts w:hint="eastAsia"/>
-          <w:b/>
-          <w:color w:val="385623" w:themeColor="accent6" w:themeShade="80"/>
-        </w:rPr>
-        <w:t xml:space="preserve">Provider : </w:t>
+      <w:proofErr w:type="gramStart"/>
+      <w:r>
+        <w:rPr>
+          <w:rFonts w:hint="eastAsia"/>
+          <w:b/>
+          <w:color w:val="385623" w:themeColor="accent6" w:themeShade="80"/>
+        </w:rPr>
+        <w:t>Provider :</w:t>
+      </w:r>
+      <w:proofErr w:type="gramEnd"/>
+      <w:r>
+        <w:rPr>
+          <w:rFonts w:hint="eastAsia"/>
+          <w:b/>
+          <w:color w:val="385623" w:themeColor="accent6" w:themeShade="80"/>
+        </w:rPr>
+        <w:t xml:space="preserve"> </w:t>
       </w:r>
       <w:r>
         <w:rPr>
@@ -4493,10 +4695,18 @@
         <w:autoSpaceDE/>
         <w:autoSpaceDN/>
         <w:rPr>
-          <w:b/>
-          <w:color w:val="385623" w:themeColor="accent6" w:themeShade="80"/>
-        </w:rPr>
-      </w:pPr>
+          <w:rFonts w:hint="eastAsia"/>
+          <w:b/>
+          <w:color w:val="385623" w:themeColor="accent6" w:themeShade="80"/>
+        </w:rPr>
+      </w:pPr>
+      <w:r>
+        <w:rPr>
+          <w:b/>
+          <w:color w:val="385623" w:themeColor="accent6" w:themeShade="80"/>
+        </w:rPr>
+        <w:br w:type="page"/>
+      </w:r>
     </w:p>
     <w:p>
       <w:pPr>
@@ -4516,6 +4726,7 @@
           <w:b/>
           <w:color w:val="385623" w:themeColor="accent6" w:themeShade="80"/>
         </w:rPr>
+        <w:lastRenderedPageBreak/>
         <w:t>Item</w:t>
       </w:r>
     </w:p>
@@ -4696,10 +4907,10 @@
           <w:noProof/>
         </w:rPr>
         <w:drawing>
-          <wp:inline distT="0" distB="0" distL="0" distR="0" wp14:anchorId="55C37A6D" wp14:editId="12727D30">
-            <wp:extent cx="5080000" cy="3108446"/>
-            <wp:effectExtent l="0" t="0" r="6350" b="0"/>
-            <wp:docPr id="12" name="그림 12"/>
+          <wp:inline distT="0" distB="0" distL="0" distR="0" wp14:anchorId="64945248" wp14:editId="1C5CFA15">
+            <wp:extent cx="5177241" cy="3238500"/>
+            <wp:effectExtent l="0" t="0" r="4445" b="0"/>
+            <wp:docPr id="13" name="그림 13"/>
             <wp:cNvGraphicFramePr>
               <a:graphicFrameLocks xmlns:a="http://schemas.openxmlformats.org/drawingml/2006/main" noChangeAspect="1"/>
             </wp:cNvGraphicFramePr>
@@ -4719,7 +4930,7 @@
                   <pic:spPr>
                     <a:xfrm>
                       <a:off x="0" y="0"/>
-                      <a:ext cx="5188272" cy="3174698"/>
+                      <a:ext cx="5189788" cy="3246349"/>
                     </a:xfrm>
                     <a:prstGeom prst="rect">
                       <a:avLst/>
@@ -4756,6 +4967,7 @@
         </w:rPr>
         <w:t xml:space="preserve"> </w:t>
       </w:r>
+      <w:proofErr w:type="gramStart"/>
       <w:r>
         <w:rPr>
           <w:rFonts w:hint="eastAsia"/>
@@ -4769,7 +4981,15 @@
           <w:b/>
           <w:color w:val="385623" w:themeColor="accent6" w:themeShade="80"/>
         </w:rPr>
-        <w:t>hipping : Item = N : 1(has)</w:t>
+        <w:t>hipping :</w:t>
+      </w:r>
+      <w:proofErr w:type="gramEnd"/>
+      <w:r>
+        <w:rPr>
+          <w:b/>
+          <w:color w:val="385623" w:themeColor="accent6" w:themeShade="80"/>
+        </w:rPr>
+        <w:t xml:space="preserve"> Item = N : 1(has)</w:t>
       </w:r>
       <w:r>
         <w:rPr>
@@ -4975,12 +5195,21 @@
         </w:rPr>
         <w:t xml:space="preserve"> </w:t>
       </w:r>
-      <w:r>
-        <w:rPr>
-          <w:b/>
-          <w:color w:val="385623" w:themeColor="accent6" w:themeShade="80"/>
-        </w:rPr>
-        <w:t>Item : Option = 1 : N(has)</w:t>
+      <w:proofErr w:type="gramStart"/>
+      <w:r>
+        <w:rPr>
+          <w:b/>
+          <w:color w:val="385623" w:themeColor="accent6" w:themeShade="80"/>
+        </w:rPr>
+        <w:t>Item :</w:t>
+      </w:r>
+      <w:proofErr w:type="gramEnd"/>
+      <w:r>
+        <w:rPr>
+          <w:b/>
+          <w:color w:val="385623" w:themeColor="accent6" w:themeShade="80"/>
+        </w:rPr>
+        <w:t xml:space="preserve"> Option = 1 : N(has)</w:t>
       </w:r>
       <w:r>
         <w:rPr>
@@ -5393,12 +5622,21 @@
         </w:rPr>
         <w:t xml:space="preserve">의 </w:t>
       </w:r>
-      <w:r>
-        <w:rPr>
-          <w:b/>
-          <w:color w:val="385623" w:themeColor="accent6" w:themeShade="80"/>
-        </w:rPr>
-        <w:t xml:space="preserve">M : N </w:t>
+      <w:proofErr w:type="gramStart"/>
+      <w:r>
+        <w:rPr>
+          <w:b/>
+          <w:color w:val="385623" w:themeColor="accent6" w:themeShade="80"/>
+        </w:rPr>
+        <w:t>M :</w:t>
+      </w:r>
+      <w:proofErr w:type="gramEnd"/>
+      <w:r>
+        <w:rPr>
+          <w:b/>
+          <w:color w:val="385623" w:themeColor="accent6" w:themeShade="80"/>
+        </w:rPr>
+        <w:t xml:space="preserve"> N </w:t>
       </w:r>
       <w:r>
         <w:rPr>
@@ -5501,13 +5739,47 @@
         </w:rPr>
         <w:t xml:space="preserve">구매 정보를 온전히 보존하기 위해서 </w:t>
       </w:r>
-      <w:r>
-        <w:rPr>
-          <w:b/>
-          <w:color w:val="385623" w:themeColor="accent6" w:themeShade="80"/>
-        </w:rPr>
-        <w:t>sellerId, optionLog, shippingLog</w:t>
-      </w:r>
+      <w:proofErr w:type="spellStart"/>
+      <w:r>
+        <w:rPr>
+          <w:b/>
+          <w:color w:val="385623" w:themeColor="accent6" w:themeShade="80"/>
+        </w:rPr>
+        <w:t>sellerId</w:t>
+      </w:r>
+      <w:proofErr w:type="spellEnd"/>
+      <w:r>
+        <w:rPr>
+          <w:b/>
+          <w:color w:val="385623" w:themeColor="accent6" w:themeShade="80"/>
+        </w:rPr>
+        <w:t xml:space="preserve">, </w:t>
+      </w:r>
+      <w:proofErr w:type="spellStart"/>
+      <w:r>
+        <w:rPr>
+          <w:b/>
+          <w:color w:val="385623" w:themeColor="accent6" w:themeShade="80"/>
+        </w:rPr>
+        <w:t>optionLog</w:t>
+      </w:r>
+      <w:proofErr w:type="spellEnd"/>
+      <w:r>
+        <w:rPr>
+          <w:b/>
+          <w:color w:val="385623" w:themeColor="accent6" w:themeShade="80"/>
+        </w:rPr>
+        <w:t xml:space="preserve">, </w:t>
+      </w:r>
+      <w:proofErr w:type="spellStart"/>
+      <w:r>
+        <w:rPr>
+          <w:b/>
+          <w:color w:val="385623" w:themeColor="accent6" w:themeShade="80"/>
+        </w:rPr>
+        <w:t>shippingLog</w:t>
+      </w:r>
+      <w:proofErr w:type="spellEnd"/>
       <w:r>
         <w:rPr>
           <w:rFonts w:hint="eastAsia"/>
@@ -5549,6 +5821,7 @@
         </w:rPr>
         <w:t xml:space="preserve">Purchased의 </w:t>
       </w:r>
+      <w:proofErr w:type="spellStart"/>
       <w:r>
         <w:rPr>
           <w:b/>
@@ -5571,6 +5844,7 @@
         </w:rPr>
         <w:t>_at</w:t>
       </w:r>
+      <w:proofErr w:type="spellEnd"/>
       <w:r>
         <w:rPr>
           <w:rFonts w:hint="eastAsia"/>
@@ -5637,7 +5911,6 @@
         <w:autoSpaceDN/>
         <w:jc w:val="left"/>
         <w:rPr>
-          <w:rFonts w:hint="eastAsia"/>
           <w:b/>
           <w:color w:val="385623" w:themeColor="accent6" w:themeShade="80"/>
           <w:sz w:val="24"/>
@@ -5652,26 +5925,26 @@
         </w:rPr>
         <w:lastRenderedPageBreak/>
         <w:drawing>
-          <wp:anchor distT="0" distB="0" distL="114300" distR="114300" simplePos="0" relativeHeight="251661312" behindDoc="1" locked="0" layoutInCell="1" allowOverlap="1" wp14:anchorId="26D479CE" wp14:editId="4051A821">
+          <wp:anchor distT="0" distB="0" distL="114300" distR="114300" simplePos="0" relativeHeight="251663360" behindDoc="1" locked="0" layoutInCell="1" allowOverlap="1" wp14:anchorId="33498A4C" wp14:editId="274B447A">
             <wp:simplePos x="0" y="0"/>
             <wp:positionH relativeFrom="page">
               <wp:align>left</wp:align>
             </wp:positionH>
             <wp:positionV relativeFrom="paragraph">
-              <wp:posOffset>353060</wp:posOffset>
+              <wp:posOffset>310515</wp:posOffset>
             </wp:positionV>
-            <wp:extent cx="7564755" cy="3225800"/>
-            <wp:effectExtent l="0" t="0" r="0" b="0"/>
+            <wp:extent cx="7552690" cy="3308350"/>
+            <wp:effectExtent l="0" t="0" r="0" b="6350"/>
             <wp:wrapTight wrapText="bothSides">
               <wp:wrapPolygon edited="0">
                 <wp:start x="0" y="0"/>
-                <wp:lineTo x="0" y="21430"/>
-                <wp:lineTo x="21540" y="21430"/>
-                <wp:lineTo x="21540" y="0"/>
+                <wp:lineTo x="0" y="21517"/>
+                <wp:lineTo x="21520" y="21517"/>
+                <wp:lineTo x="21520" y="0"/>
                 <wp:lineTo x="0" y="0"/>
               </wp:wrapPolygon>
             </wp:wrapTight>
-            <wp:docPr id="7" name="그림 7" descr="C:\Users\mdy60\OneDrive\바탕 화면\스타일쉐어 과제\docs\Relational Model.png"/>
+            <wp:docPr id="15" name="그림 15" descr="C:\Users\mdy60\OneDrive\바탕 화면\스타일쉐어 과제\docs\Relational Model.png"/>
             <wp:cNvGraphicFramePr>
               <a:graphicFrameLocks xmlns:a="http://schemas.openxmlformats.org/drawingml/2006/main" noChangeAspect="1"/>
             </wp:cNvGraphicFramePr>
@@ -5679,7 +5952,7 @@
               <a:graphicData uri="http://schemas.openxmlformats.org/drawingml/2006/picture">
                 <pic:pic xmlns:pic="http://schemas.openxmlformats.org/drawingml/2006/picture">
                   <pic:nvPicPr>
-                    <pic:cNvPr id="0" name="Picture 1" descr="C:\Users\mdy60\OneDrive\바탕 화면\스타일쉐어 과제\docs\Relational Model.png"/>
+                    <pic:cNvPr id="0" name="Picture 3" descr="C:\Users\mdy60\OneDrive\바탕 화면\스타일쉐어 과제\docs\Relational Model.png"/>
                     <pic:cNvPicPr>
                       <a:picLocks noChangeAspect="1" noChangeArrowheads="1"/>
                     </pic:cNvPicPr>
@@ -5700,7 +5973,7 @@
                   <pic:spPr bwMode="auto">
                     <a:xfrm>
                       <a:off x="0" y="0"/>
-                      <a:ext cx="7564755" cy="3225800"/>
+                      <a:ext cx="7593838" cy="3326333"/>
                     </a:xfrm>
                     <a:prstGeom prst="rect">
                       <a:avLst/>
@@ -5812,7 +6085,6 @@
         <w:pStyle w:val="a3"/>
         <w:ind w:leftChars="0" w:left="1160"/>
         <w:rPr>
-          <w:rFonts w:hint="eastAsia"/>
           <w:b/>
           <w:color w:val="385623" w:themeColor="accent6" w:themeShade="80"/>
         </w:rPr>
@@ -5832,13 +6104,23 @@
         </w:rPr>
         <w:t xml:space="preserve"> </w:t>
       </w:r>
-      <w:r>
-        <w:rPr>
-          <w:rFonts w:hint="eastAsia"/>
-          <w:b/>
-          <w:color w:val="385623" w:themeColor="accent6" w:themeShade="80"/>
-        </w:rPr>
-        <w:t xml:space="preserve">마일리지나 포인트 개념을 구현할 수 </w:t>
+      <w:proofErr w:type="spellStart"/>
+      <w:r>
+        <w:rPr>
+          <w:rFonts w:hint="eastAsia"/>
+          <w:b/>
+          <w:color w:val="385623" w:themeColor="accent6" w:themeShade="80"/>
+        </w:rPr>
+        <w:t>마일리지나</w:t>
+      </w:r>
+      <w:proofErr w:type="spellEnd"/>
+      <w:r>
+        <w:rPr>
+          <w:rFonts w:hint="eastAsia"/>
+          <w:b/>
+          <w:color w:val="385623" w:themeColor="accent6" w:themeShade="80"/>
+        </w:rPr>
+        <w:t xml:space="preserve"> 포인트 개념을 구현할 수 </w:t>
       </w:r>
       <w:r>
         <w:rPr>
@@ -5877,17 +6159,17 @@
           <w:color w:val="385623" w:themeColor="accent6" w:themeShade="80"/>
         </w:rPr>
         <w:t>라는 이름으로 구현해두었다</w:t>
+      </w:r>
+      <w:r>
+        <w:rPr>
+          <w:rFonts w:hint="eastAsia"/>
+          <w:b/>
+          <w:color w:val="385623" w:themeColor="accent6" w:themeShade="80"/>
+        </w:rPr>
+        <w:t>.</w:t>
       </w:r>
       <w:bookmarkStart w:id="0" w:name="_GoBack"/>
       <w:bookmarkEnd w:id="0"/>
-      <w:r>
-        <w:rPr>
-          <w:rFonts w:hint="eastAsia"/>
-          <w:b/>
-          <w:color w:val="385623" w:themeColor="accent6" w:themeShade="80"/>
-        </w:rPr>
-        <w:t>.</w:t>
-      </w:r>
     </w:p>
     <w:sectPr>
       <w:pgSz w:w="11906" w:h="16838"/>
@@ -7061,7 +7343,7 @@
 </file>
 
 <file path=customXml/itemProps1.xml><?xml version="1.0" encoding="utf-8"?>
-<ds:datastoreItem xmlns:ds="http://schemas.openxmlformats.org/officeDocument/2006/customXml" ds:itemID="{4CBA4201-DFCE-4E91-88D0-B153BD6F2594}">
+<ds:datastoreItem xmlns:ds="http://schemas.openxmlformats.org/officeDocument/2006/customXml" ds:itemID="{2D266734-2DBF-4755-BEB0-55365253C6FC}">
   <ds:schemaRefs>
     <ds:schemaRef ds:uri="http://schemas.openxmlformats.org/officeDocument/2006/bibliography"/>
   </ds:schemaRefs>

</xml_diff>